<commit_message>
responded to TE comments for chapter 22
</commit_message>
<xml_diff>
--- a/manuscript/Chapter22/MVC2iA_CH_22.docx
+++ b/manuscript/Chapter22/MVC2iA_CH_22.docx
@@ -200,14 +200,9 @@
         </w:r>
         <w:commentRangeStart w:id="8"/>
         <w:commentRangeStart w:id="9"/>
-        <w:r>
-          <w:t>.</w:t>
-        </w:r>
-        <w:r>
-          <w:t>1</w:t>
-        </w:r>
-        <w:r>
-          <w:t xml:space="preserve"> Understanding the portable area</w:t>
+        <w:commentRangeStart w:id="10"/>
+        <w:r>
+          <w:t>.1 Understanding the portable area</w:t>
         </w:r>
         <w:commentRangeEnd w:id="8"/>
         <w:r>
@@ -218,15 +213,26 @@
           <w:commentReference w:id="9"/>
         </w:r>
       </w:ins>
+      <w:commentRangeEnd w:id="10"/>
+      <w:r>
+        <w:rPr>
+          <w:rFonts w:ascii="Verdana" w:hAnsi="Verdana"/>
+          <w:b w:val="0"/>
+          <w:i w:val="0"/>
+          <w:color w:val="000000"/>
+          <w:sz w:val="16"/>
+        </w:rPr>
+        <w:commentReference w:id="10"/>
+      </w:r>
     </w:p>
     <w:p>
       <w:pPr>
         <w:pStyle w:val="Body1"/>
         <w:rPr>
-          <w:ins w:id="10" w:author="User" w:date="2010-04-08T23:19:00Z"/>
-        </w:rPr>
-      </w:pPr>
-      <w:ins w:id="11" w:author="User" w:date="2010-04-08T23:19:00Z">
+          <w:ins w:id="11" w:author="User" w:date="2010-04-08T23:19:00Z"/>
+        </w:rPr>
+      </w:pPr>
+      <w:ins w:id="12" w:author="User" w:date="2010-04-08T23:19:00Z">
         <w:r>
           <w:t xml:space="preserve">The </w:t>
         </w:r>
@@ -251,10 +257,10 @@
       <w:pPr>
         <w:pStyle w:val="Body"/>
         <w:rPr>
-          <w:ins w:id="12" w:author="User" w:date="2010-04-08T23:19:00Z"/>
-        </w:rPr>
-      </w:pPr>
-      <w:ins w:id="13" w:author="User" w:date="2010-04-08T23:19:00Z">
+          <w:ins w:id="13" w:author="User" w:date="2010-04-08T23:19:00Z"/>
+        </w:rPr>
+      </w:pPr>
+      <w:ins w:id="14" w:author="User" w:date="2010-04-08T23:19:00Z">
         <w:r>
           <w:t xml:space="preserve">Areas are a subset of an MVC application that are separated in a way that gives them some physical distance from other groups of functionality in an MVC application.  This means that an area will have one or more routes, controllers, actions, views, partial views, master pages and content files, such as CSS, JavaScript, and image files.  These are all the pieces that may be used in an area.  </w:t>
         </w:r>
@@ -264,10 +270,10 @@
       <w:pPr>
         <w:pStyle w:val="Body"/>
         <w:rPr>
-          <w:ins w:id="14" w:author="User" w:date="2010-04-08T23:19:00Z"/>
-        </w:rPr>
-      </w:pPr>
-      <w:ins w:id="15" w:author="User" w:date="2010-04-08T23:19:00Z">
+          <w:ins w:id="15" w:author="User" w:date="2010-04-08T23:19:00Z"/>
+        </w:rPr>
+      </w:pPr>
+      <w:ins w:id="16" w:author="User" w:date="2010-04-08T23:19:00Z">
         <w:r>
           <w:t xml:space="preserve">Of those individual elements many of them are not part of the binary distribution of a MVC application.  Only the routes, controllers, and actions get compiled into an assembly.  The rest of the elements are individual files that need to be copied and managed with the other assets that are part of your application.  This is reasonably trivial to manage if you build an area for your application and just use it as a way of managing smaller modules of your application.  But if you want to use an area as a way for packaging up and sharing/distributing a piece of multi-page user interface functionality, managing all of the individual files make this option a bad choice when integrating someone else's component with your application. </w:t>
         </w:r>
@@ -277,10 +283,10 @@
       <w:pPr>
         <w:pStyle w:val="Body"/>
         <w:rPr>
-          <w:ins w:id="16" w:author="User" w:date="2010-04-08T23:19:00Z"/>
-        </w:rPr>
-      </w:pPr>
-      <w:ins w:id="17" w:author="User" w:date="2010-04-08T23:19:00Z">
+          <w:ins w:id="17" w:author="User" w:date="2010-04-08T23:19:00Z"/>
+        </w:rPr>
+      </w:pPr>
+      <w:ins w:id="18" w:author="User" w:date="2010-04-08T23:19:00Z">
         <w:r>
           <w:t xml:space="preserve">This is where the MvcContrib project developed the idea of a portable area.  By building on top of the existing area functionality, it only takes some minor changes to your area project to make it portable.  A portable area is simply an area that can be deployed as a single DLL.  The process of making an area portable is pretty trivial.  As an area developer, instead of leaving the file assets as content items in your project, you make them embedded resources.  An embedded resource is a content file that is compiled into the assembly of a project.  The file still exists and it can be programmatically extracted from the assembly at runtime.  This means that a portable area only contains a single file, the assembly of the project, rather than all the individual content files. </w:t>
         </w:r>
@@ -298,12 +304,12 @@
       <w:r>
         <w:t>22.</w:t>
       </w:r>
-      <w:ins w:id="18" w:author="User" w:date="2010-04-08T23:26:00Z">
+      <w:ins w:id="19" w:author="User" w:date="2010-04-08T23:26:00Z">
         <w:r>
           <w:t>2</w:t>
         </w:r>
       </w:ins>
-      <w:del w:id="19" w:author="User" w:date="2010-04-08T23:26:00Z">
+      <w:del w:id="20" w:author="User" w:date="2010-04-08T23:26:00Z">
         <w:r>
           <w:delText>1</w:delText>
         </w:r>
@@ -322,7 +328,7 @@
       <w:r>
         <w:rPr>
           <w:rStyle w:val="CodeinText"/>
-          <w:rPrChange w:id="20" w:author="JSkinner" w:date="2010-04-03T11:53:00Z">
+          <w:rPrChange w:id="21" w:author="JSkinner" w:date="2010-04-03T11:53:00Z">
             <w:rPr/>
           </w:rPrChange>
         </w:rPr>
@@ -340,7 +346,8 @@
       </w:r>
     </w:p>
     <w:p>
-      <w:commentRangeStart w:id="21"/>
+      <w:commentRangeStart w:id="22"/>
+      <w:commentRangeStart w:id="23"/>
       <w:r>
         <w:rPr>
           <w:noProof/>
@@ -391,9 +398,13 @@
           </wp:inline>
         </w:drawing>
       </w:r>
-      <w:commentRangeEnd w:id="21"/>
-      <w:r>
-        <w:commentReference w:id="21"/>
+      <w:commentRangeEnd w:id="22"/>
+      <w:r>
+        <w:commentReference w:id="22"/>
+      </w:r>
+      <w:commentRangeEnd w:id="23"/>
+      <w:r>
+        <w:commentReference w:id="23"/>
       </w:r>
     </w:p>
     <w:p>
@@ -510,7 +521,7 @@
       <w:r>
         <w:rPr>
           <w:rStyle w:val="CodeinText"/>
-          <w:rPrChange w:id="22" w:author="JSkinner" w:date="2010-04-03T11:55:00Z">
+          <w:rPrChange w:id="24" w:author="JSkinner" w:date="2010-04-03T11:55:00Z">
             <w:rPr/>
           </w:rPrChange>
         </w:rPr>
@@ -538,7 +549,7 @@
       <w:r>
         <w:t xml:space="preserve">  </w:t>
       </w:r>
-      <w:ins w:id="23" w:author="JSkinner" w:date="2010-04-03T11:55:00Z">
+      <w:ins w:id="25" w:author="JSkinner" w:date="2010-04-03T11:55:00Z">
         <w:r>
           <w:t xml:space="preserve">          </w:t>
         </w:r>
@@ -546,12 +557,12 @@
       <w:r>
         <w:t>#</w:t>
       </w:r>
-      <w:del w:id="24" w:author="JSkinner" w:date="2010-04-03T11:56:00Z">
+      <w:del w:id="26" w:author="JSkinner" w:date="2010-04-03T11:56:00Z">
         <w:r>
           <w:delText>1</w:delText>
         </w:r>
       </w:del>
-      <w:ins w:id="25" w:author="JSkinner" w:date="2010-04-03T11:56:00Z">
+      <w:ins w:id="27" w:author="JSkinner" w:date="2010-04-03T11:56:00Z">
         <w:r>
           <w:t>A</w:t>
         </w:r>
@@ -569,12 +580,12 @@
       <w:pPr>
         <w:pStyle w:val="Code"/>
       </w:pPr>
-      <w:del w:id="26" w:author="JSkinner" w:date="2010-04-03T11:55:00Z">
+      <w:del w:id="28" w:author="JSkinner" w:date="2010-04-03T11:55:00Z">
         <w:r>
           <w:tab/>
         </w:r>
       </w:del>
-      <w:ins w:id="27" w:author="JSkinner" w:date="2010-04-03T11:55:00Z">
+      <w:ins w:id="29" w:author="JSkinner" w:date="2010-04-03T11:55:00Z">
         <w:r>
           <w:t xml:space="preserve">    </w:t>
         </w:r>
@@ -585,7 +596,7 @@
       <w:r>
         <w:t xml:space="preserve">                      </w:t>
       </w:r>
-      <w:ins w:id="28" w:author="JSkinner" w:date="2010-04-03T11:55:00Z">
+      <w:ins w:id="30" w:author="JSkinner" w:date="2010-04-03T11:55:00Z">
         <w:r>
           <w:t xml:space="preserve">           </w:t>
         </w:r>
@@ -593,12 +604,12 @@
       <w:r>
         <w:t>#</w:t>
       </w:r>
-      <w:del w:id="29" w:author="JSkinner" w:date="2010-04-03T11:56:00Z">
+      <w:del w:id="31" w:author="JSkinner" w:date="2010-04-03T11:56:00Z">
         <w:r>
           <w:delText>2</w:delText>
         </w:r>
       </w:del>
-      <w:ins w:id="30" w:author="JSkinner" w:date="2010-04-03T11:56:00Z">
+      <w:ins w:id="32" w:author="JSkinner" w:date="2010-04-03T11:56:00Z">
         <w:r>
           <w:t>B</w:t>
         </w:r>
@@ -608,12 +619,12 @@
       <w:pPr>
         <w:pStyle w:val="Code"/>
       </w:pPr>
-      <w:del w:id="31" w:author="JSkinner" w:date="2010-04-03T11:55:00Z">
+      <w:del w:id="33" w:author="JSkinner" w:date="2010-04-03T11:55:00Z">
         <w:r>
           <w:tab/>
         </w:r>
       </w:del>
-      <w:ins w:id="32" w:author="JSkinner" w:date="2010-04-03T11:55:00Z">
+      <w:ins w:id="34" w:author="JSkinner" w:date="2010-04-03T11:55:00Z">
         <w:r>
           <w:t xml:space="preserve">    </w:t>
         </w:r>
@@ -626,22 +637,22 @@
       <w:pPr>
         <w:pStyle w:val="Code"/>
       </w:pPr>
-      <w:del w:id="33" w:author="JSkinner" w:date="2010-04-03T11:55:00Z">
+      <w:del w:id="35" w:author="JSkinner" w:date="2010-04-03T11:55:00Z">
         <w:r>
           <w:tab/>
         </w:r>
       </w:del>
-      <w:ins w:id="34" w:author="JSkinner" w:date="2010-04-03T11:55:00Z">
+      <w:ins w:id="36" w:author="JSkinner" w:date="2010-04-03T11:55:00Z">
         <w:r>
           <w:t xml:space="preserve">    </w:t>
         </w:r>
       </w:ins>
-      <w:del w:id="35" w:author="JSkinner" w:date="2010-04-03T11:55:00Z">
+      <w:del w:id="37" w:author="JSkinner" w:date="2010-04-03T11:55:00Z">
         <w:r>
           <w:tab/>
         </w:r>
       </w:del>
-      <w:ins w:id="36" w:author="JSkinner" w:date="2010-04-03T11:55:00Z">
+      <w:ins w:id="38" w:author="JSkinner" w:date="2010-04-03T11:55:00Z">
         <w:r>
           <w:t xml:space="preserve">    </w:t>
         </w:r>
@@ -654,12 +665,12 @@
       <w:pPr>
         <w:pStyle w:val="Code"/>
       </w:pPr>
-      <w:del w:id="37" w:author="JSkinner" w:date="2010-04-03T11:55:00Z">
+      <w:del w:id="39" w:author="JSkinner" w:date="2010-04-03T11:55:00Z">
         <w:r>
           <w:tab/>
         </w:r>
       </w:del>
-      <w:ins w:id="38" w:author="JSkinner" w:date="2010-04-03T11:55:00Z">
+      <w:ins w:id="40" w:author="JSkinner" w:date="2010-04-03T11:55:00Z">
         <w:r>
           <w:t xml:space="preserve">    </w:t>
         </w:r>
@@ -677,12 +688,12 @@
       <w:pPr>
         <w:pStyle w:val="Code"/>
       </w:pPr>
-      <w:del w:id="39" w:author="JSkinner" w:date="2010-04-03T11:55:00Z">
+      <w:del w:id="41" w:author="JSkinner" w:date="2010-04-03T11:55:00Z">
         <w:r>
           <w:tab/>
         </w:r>
       </w:del>
-      <w:ins w:id="40" w:author="JSkinner" w:date="2010-04-03T11:55:00Z">
+      <w:ins w:id="42" w:author="JSkinner" w:date="2010-04-03T11:55:00Z">
         <w:r>
           <w:t xml:space="preserve">    </w:t>
         </w:r>
@@ -701,7 +712,7 @@
       <w:r>
         <w:t xml:space="preserve"> </w:t>
       </w:r>
-      <w:ins w:id="41" w:author="JSkinner" w:date="2010-04-03T11:55:00Z">
+      <w:ins w:id="43" w:author="JSkinner" w:date="2010-04-03T11:55:00Z">
         <w:r>
           <w:t xml:space="preserve">       </w:t>
         </w:r>
@@ -709,12 +720,12 @@
       <w:r>
         <w:t>#</w:t>
       </w:r>
-      <w:del w:id="42" w:author="JSkinner" w:date="2010-04-03T11:56:00Z">
+      <w:del w:id="44" w:author="JSkinner" w:date="2010-04-03T11:56:00Z">
         <w:r>
           <w:delText>3</w:delText>
         </w:r>
       </w:del>
-      <w:ins w:id="43" w:author="JSkinner" w:date="2010-04-03T11:56:00Z">
+      <w:ins w:id="45" w:author="JSkinner" w:date="2010-04-03T11:56:00Z">
         <w:r>
           <w:t>C</w:t>
         </w:r>
@@ -724,12 +735,12 @@
       <w:pPr>
         <w:pStyle w:val="Code"/>
       </w:pPr>
-      <w:del w:id="44" w:author="JSkinner" w:date="2010-04-03T11:55:00Z">
+      <w:del w:id="46" w:author="JSkinner" w:date="2010-04-03T11:55:00Z">
         <w:r>
           <w:tab/>
         </w:r>
       </w:del>
-      <w:ins w:id="45" w:author="JSkinner" w:date="2010-04-03T11:55:00Z">
+      <w:ins w:id="47" w:author="JSkinner" w:date="2010-04-03T11:55:00Z">
         <w:r>
           <w:t xml:space="preserve">    </w:t>
         </w:r>
@@ -742,22 +753,22 @@
       <w:pPr>
         <w:pStyle w:val="Code"/>
       </w:pPr>
-      <w:del w:id="46" w:author="JSkinner" w:date="2010-04-03T11:55:00Z">
+      <w:del w:id="48" w:author="JSkinner" w:date="2010-04-03T11:55:00Z">
         <w:r>
           <w:tab/>
         </w:r>
       </w:del>
-      <w:ins w:id="47" w:author="JSkinner" w:date="2010-04-03T11:55:00Z">
+      <w:ins w:id="49" w:author="JSkinner" w:date="2010-04-03T11:55:00Z">
         <w:r>
           <w:t xml:space="preserve">    </w:t>
         </w:r>
       </w:ins>
-      <w:del w:id="48" w:author="JSkinner" w:date="2010-04-03T11:55:00Z">
+      <w:del w:id="50" w:author="JSkinner" w:date="2010-04-03T11:55:00Z">
         <w:r>
           <w:tab/>
         </w:r>
       </w:del>
-      <w:ins w:id="49" w:author="JSkinner" w:date="2010-04-03T11:55:00Z">
+      <w:ins w:id="51" w:author="JSkinner" w:date="2010-04-03T11:55:00Z">
         <w:r>
           <w:t xml:space="preserve">    </w:t>
         </w:r>
@@ -770,32 +781,32 @@
       <w:pPr>
         <w:pStyle w:val="Code"/>
       </w:pPr>
-      <w:del w:id="50" w:author="JSkinner" w:date="2010-04-03T11:55:00Z">
+      <w:del w:id="52" w:author="JSkinner" w:date="2010-04-03T11:55:00Z">
         <w:r>
           <w:tab/>
         </w:r>
       </w:del>
-      <w:ins w:id="51" w:author="JSkinner" w:date="2010-04-03T11:55:00Z">
+      <w:ins w:id="53" w:author="JSkinner" w:date="2010-04-03T11:55:00Z">
         <w:r>
           <w:t xml:space="preserve">    </w:t>
         </w:r>
       </w:ins>
-      <w:del w:id="52" w:author="JSkinner" w:date="2010-04-03T11:55:00Z">
+      <w:del w:id="54" w:author="JSkinner" w:date="2010-04-03T11:55:00Z">
         <w:r>
           <w:tab/>
         </w:r>
       </w:del>
-      <w:ins w:id="53" w:author="JSkinner" w:date="2010-04-03T11:55:00Z">
+      <w:ins w:id="55" w:author="JSkinner" w:date="2010-04-03T11:55:00Z">
         <w:r>
           <w:t xml:space="preserve">    </w:t>
         </w:r>
       </w:ins>
-      <w:del w:id="54" w:author="JSkinner" w:date="2010-04-03T11:55:00Z">
+      <w:del w:id="56" w:author="JSkinner" w:date="2010-04-03T11:55:00Z">
         <w:r>
           <w:tab/>
         </w:r>
       </w:del>
-      <w:ins w:id="55" w:author="JSkinner" w:date="2010-04-03T11:55:00Z">
+      <w:ins w:id="57" w:author="JSkinner" w:date="2010-04-03T11:55:00Z">
         <w:r>
           <w:t xml:space="preserve">    </w:t>
         </w:r>
@@ -808,32 +819,32 @@
       <w:pPr>
         <w:pStyle w:val="Code"/>
       </w:pPr>
-      <w:del w:id="56" w:author="JSkinner" w:date="2010-04-03T11:55:00Z">
+      <w:del w:id="58" w:author="JSkinner" w:date="2010-04-03T11:55:00Z">
         <w:r>
           <w:tab/>
         </w:r>
       </w:del>
-      <w:ins w:id="57" w:author="JSkinner" w:date="2010-04-03T11:55:00Z">
+      <w:ins w:id="59" w:author="JSkinner" w:date="2010-04-03T11:55:00Z">
         <w:r>
           <w:t xml:space="preserve">    </w:t>
         </w:r>
       </w:ins>
-      <w:del w:id="58" w:author="JSkinner" w:date="2010-04-03T11:55:00Z">
+      <w:del w:id="60" w:author="JSkinner" w:date="2010-04-03T11:55:00Z">
         <w:r>
           <w:tab/>
         </w:r>
       </w:del>
-      <w:ins w:id="59" w:author="JSkinner" w:date="2010-04-03T11:55:00Z">
+      <w:ins w:id="61" w:author="JSkinner" w:date="2010-04-03T11:55:00Z">
         <w:r>
           <w:t xml:space="preserve">    </w:t>
         </w:r>
       </w:ins>
-      <w:del w:id="60" w:author="JSkinner" w:date="2010-04-03T11:55:00Z">
+      <w:del w:id="62" w:author="JSkinner" w:date="2010-04-03T11:55:00Z">
         <w:r>
           <w:tab/>
         </w:r>
       </w:del>
-      <w:ins w:id="61" w:author="JSkinner" w:date="2010-04-03T11:55:00Z">
+      <w:ins w:id="63" w:author="JSkinner" w:date="2010-04-03T11:55:00Z">
         <w:r>
           <w:t xml:space="preserve">    </w:t>
         </w:r>
@@ -859,22 +870,22 @@
       <w:pPr>
         <w:pStyle w:val="Code"/>
       </w:pPr>
-      <w:del w:id="62" w:author="JSkinner" w:date="2010-04-03T11:55:00Z">
+      <w:del w:id="64" w:author="JSkinner" w:date="2010-04-03T11:55:00Z">
         <w:r>
           <w:tab/>
         </w:r>
       </w:del>
-      <w:ins w:id="63" w:author="JSkinner" w:date="2010-04-03T11:55:00Z">
+      <w:ins w:id="65" w:author="JSkinner" w:date="2010-04-03T11:55:00Z">
         <w:r>
           <w:t xml:space="preserve">    </w:t>
         </w:r>
       </w:ins>
-      <w:del w:id="64" w:author="JSkinner" w:date="2010-04-03T11:55:00Z">
+      <w:del w:id="66" w:author="JSkinner" w:date="2010-04-03T11:55:00Z">
         <w:r>
           <w:tab/>
         </w:r>
       </w:del>
-      <w:ins w:id="65" w:author="JSkinner" w:date="2010-04-03T11:55:00Z">
+      <w:ins w:id="67" w:author="JSkinner" w:date="2010-04-03T11:55:00Z">
         <w:r>
           <w:t xml:space="preserve">    </w:t>
         </w:r>
@@ -885,7 +896,7 @@
       <w:r>
         <w:t xml:space="preserve">  </w:t>
       </w:r>
-      <w:ins w:id="66" w:author="JSkinner" w:date="2010-04-03T11:56:00Z">
+      <w:ins w:id="68" w:author="JSkinner" w:date="2010-04-03T11:56:00Z">
         <w:r>
           <w:t xml:space="preserve">   </w:t>
         </w:r>
@@ -893,12 +904,12 @@
       <w:r>
         <w:t>#</w:t>
       </w:r>
-      <w:del w:id="67" w:author="JSkinner" w:date="2010-04-03T11:56:00Z">
+      <w:del w:id="69" w:author="JSkinner" w:date="2010-04-03T11:56:00Z">
         <w:r>
           <w:delText>4</w:delText>
         </w:r>
       </w:del>
-      <w:ins w:id="68" w:author="JSkinner" w:date="2010-04-03T11:56:00Z">
+      <w:ins w:id="70" w:author="JSkinner" w:date="2010-04-03T11:56:00Z">
         <w:r>
           <w:t>1</w:t>
         </w:r>
@@ -908,12 +919,12 @@
       <w:pPr>
         <w:pStyle w:val="Code"/>
       </w:pPr>
-      <w:del w:id="69" w:author="JSkinner" w:date="2010-04-03T11:55:00Z">
+      <w:del w:id="71" w:author="JSkinner" w:date="2010-04-03T11:55:00Z">
         <w:r>
           <w:tab/>
         </w:r>
       </w:del>
-      <w:ins w:id="70" w:author="JSkinner" w:date="2010-04-03T11:55:00Z">
+      <w:ins w:id="72" w:author="JSkinner" w:date="2010-04-03T11:55:00Z">
         <w:r>
           <w:t xml:space="preserve">    </w:t>
         </w:r>
@@ -938,12 +949,12 @@
       <w:r>
         <w:t>#</w:t>
       </w:r>
-      <w:del w:id="71" w:author="JSkinner" w:date="2010-04-03T11:56:00Z">
+      <w:del w:id="73" w:author="JSkinner" w:date="2010-04-03T11:56:00Z">
         <w:r>
           <w:delText xml:space="preserve">1 </w:delText>
         </w:r>
       </w:del>
-      <w:ins w:id="72" w:author="JSkinner" w:date="2010-04-03T11:56:00Z">
+      <w:ins w:id="74" w:author="JSkinner" w:date="2010-04-03T11:56:00Z">
         <w:r>
           <w:t xml:space="preserve">A </w:t>
         </w:r>
@@ -959,12 +970,12 @@
       <w:r>
         <w:t>#</w:t>
       </w:r>
-      <w:del w:id="73" w:author="JSkinner" w:date="2010-04-03T11:56:00Z">
+      <w:del w:id="75" w:author="JSkinner" w:date="2010-04-03T11:56:00Z">
         <w:r>
           <w:delText xml:space="preserve">2 </w:delText>
         </w:r>
       </w:del>
-      <w:ins w:id="74" w:author="JSkinner" w:date="2010-04-03T11:56:00Z">
+      <w:ins w:id="76" w:author="JSkinner" w:date="2010-04-03T11:56:00Z">
         <w:r>
           <w:t xml:space="preserve">B </w:t>
         </w:r>
@@ -980,12 +991,12 @@
       <w:r>
         <w:t>#</w:t>
       </w:r>
-      <w:del w:id="75" w:author="JSkinner" w:date="2010-04-03T11:56:00Z">
+      <w:del w:id="77" w:author="JSkinner" w:date="2010-04-03T11:56:00Z">
         <w:r>
           <w:delText xml:space="preserve">3 </w:delText>
         </w:r>
       </w:del>
-      <w:ins w:id="76" w:author="JSkinner" w:date="2010-04-03T11:56:00Z">
+      <w:ins w:id="78" w:author="JSkinner" w:date="2010-04-03T11:56:00Z">
         <w:r>
           <w:t xml:space="preserve">C </w:t>
         </w:r>
@@ -1001,12 +1012,12 @@
       <w:r>
         <w:t>#</w:t>
       </w:r>
-      <w:del w:id="77" w:author="JSkinner" w:date="2010-04-03T11:56:00Z">
+      <w:del w:id="79" w:author="JSkinner" w:date="2010-04-03T11:56:00Z">
         <w:r>
           <w:delText xml:space="preserve">4 </w:delText>
         </w:r>
       </w:del>
-      <w:ins w:id="78" w:author="JSkinner" w:date="2010-04-03T11:56:00Z">
+      <w:ins w:id="80" w:author="JSkinner" w:date="2010-04-03T11:56:00Z">
         <w:r>
           <w:t xml:space="preserve">1 </w:t>
         </w:r>
@@ -1049,7 +1060,7 @@
         </w:rPr>
         <w:t>(</w:t>
       </w:r>
-      <w:ins w:id="79" w:author="JSkinner" w:date="2010-04-03T12:10:00Z">
+      <w:ins w:id="81" w:author="JSkinner" w:date="2010-04-03T12:10:00Z">
         <w:r>
           <w:rPr>
             <w:rStyle w:val="Bold"/>
@@ -1057,7 +1068,7 @@
           <w:t>#1</w:t>
         </w:r>
       </w:ins>
-      <w:del w:id="80" w:author="JSkinner" w:date="2010-04-03T12:10:00Z">
+      <w:del w:id="82" w:author="JSkinner" w:date="2010-04-03T12:10:00Z">
         <w:r>
           <w:rPr>
             <w:rStyle w:val="Bold"/>
@@ -1090,12 +1101,12 @@
       <w:r>
         <w:t>22.</w:t>
       </w:r>
-      <w:ins w:id="81" w:author="User" w:date="2010-04-08T23:26:00Z">
+      <w:ins w:id="83" w:author="User" w:date="2010-04-08T23:26:00Z">
         <w:r>
           <w:t>3</w:t>
         </w:r>
       </w:ins>
-      <w:del w:id="82" w:author="User" w:date="2010-04-08T23:26:00Z">
+      <w:del w:id="84" w:author="User" w:date="2010-04-08T23:26:00Z">
         <w:r>
           <w:delText>2</w:delText>
         </w:r>
@@ -1137,7 +1148,7 @@
       <w:r>
         <w:t>Queueballs in text</w:t>
       </w:r>
-      <w:ins w:id="83" w:author="JSkinner" w:date="2010-04-03T12:11:00Z">
+      <w:ins w:id="85" w:author="JSkinner" w:date="2010-04-03T12:11:00Z">
         <w:r>
           <w:tab/>
         </w:r>
@@ -1177,7 +1188,7 @@
       <w:r>
         <w:t xml:space="preserve"> </w:t>
       </w:r>
-      <w:ins w:id="84" w:author="JSkinner" w:date="2010-04-03T12:20:00Z">
+      <w:ins w:id="86" w:author="JSkinner" w:date="2010-04-03T12:20:00Z">
         <w:r>
           <w:t xml:space="preserve">                             </w:t>
         </w:r>
@@ -1214,7 +1225,7 @@
       <w:r>
         <w:t xml:space="preserve"> </w:t>
       </w:r>
-      <w:ins w:id="85" w:author="JSkinner" w:date="2010-04-03T12:20:00Z">
+      <w:ins w:id="87" w:author="JSkinner" w:date="2010-04-03T12:20:00Z">
         <w:r>
           <w:t xml:space="preserve">             </w:t>
         </w:r>
@@ -1246,12 +1257,12 @@
       <w:r>
         <w:t xml:space="preserve">#2 </w:t>
       </w:r>
-      <w:del w:id="86" w:author="JSkinner" w:date="2010-04-03T12:20:00Z">
+      <w:del w:id="88" w:author="JSkinner" w:date="2010-04-03T12:20:00Z">
         <w:r>
           <w:delText>Required for portable areas</w:delText>
         </w:r>
       </w:del>
-      <w:ins w:id="87" w:author="JSkinner" w:date="2010-04-03T12:20:00Z">
+      <w:ins w:id="89" w:author="JSkinner" w:date="2010-04-03T12:20:00Z">
         <w:r>
           <w:t>Initialize embedded view engine</w:t>
         </w:r>
@@ -1267,13 +1278,13 @@
       <w:r>
         <w:rPr>
           <w:rStyle w:val="Bold"/>
-          <w:rPrChange w:id="88" w:author="JSkinner" w:date="2010-04-03T12:20:00Z">
+          <w:rPrChange w:id="90" w:author="JSkinner" w:date="2010-04-03T12:20:00Z">
             <w:rPr/>
           </w:rPrChange>
         </w:rPr>
         <w:t>(</w:t>
       </w:r>
-      <w:ins w:id="89" w:author="JSkinner" w:date="2010-04-03T12:20:00Z">
+      <w:ins w:id="91" w:author="JSkinner" w:date="2010-04-03T12:20:00Z">
         <w:r>
           <w:rPr>
             <w:rStyle w:val="Bold"/>
@@ -1284,54 +1295,54 @@
       <w:r>
         <w:rPr>
           <w:rStyle w:val="Bold"/>
-          <w:rPrChange w:id="90" w:author="JSkinner" w:date="2010-04-03T12:20:00Z">
-            <w:rPr/>
-          </w:rPrChange>
-        </w:rPr>
-        <w:t>1)</w:t>
-      </w:r>
-      <w:r>
-        <w:t xml:space="preserve"> will look for any assemblies in the bin folder - if our portable area project is referenced by the consuming application it goes there automatically.  If our consuming application does not reference the portable area assembly, we need to put it in the bin folder.  That can be done automatically using a post-build step, configu</w:t>
-      </w:r>
-      <w:ins w:id="91" w:author="JSkinner" w:date="2010-04-03T12:20:00Z">
-        <w:r>
-          <w:t>r</w:t>
-        </w:r>
-      </w:ins>
-      <w:r>
-        <w:t>ed in the build tab of the project properties.</w:t>
-      </w:r>
-    </w:p>
-    <w:p>
-      <w:pPr>
-        <w:pStyle w:val="Body1"/>
-      </w:pPr>
-      <w:r>
-        <w:tab/>
-        <w:t xml:space="preserve">Our </w:t>
-      </w:r>
-      <w:r>
-        <w:t>application that consumes the portable area</w:t>
-      </w:r>
-      <w:r>
-        <w:t xml:space="preserve"> must also tell MvcContrib to prepare </w:t>
-      </w:r>
-      <w:r>
-        <w:t>it</w:t>
-      </w:r>
-      <w:r>
-        <w:t xml:space="preserve"> </w:t>
-      </w:r>
-      <w:r>
-        <w:rPr>
-          <w:rStyle w:val="Bold"/>
           <w:rPrChange w:id="92" w:author="JSkinner" w:date="2010-04-03T12:20:00Z">
             <w:rPr/>
           </w:rPrChange>
         </w:rPr>
+        <w:t>1)</w:t>
+      </w:r>
+      <w:r>
+        <w:t xml:space="preserve"> will look for any assemblies in the bin folder - if our portable area project is referenced by the consuming application it goes there automatically.  If our consuming application does not reference the portable area assembly, we need to put it in the bin folder.  That can be done automatically using a post-build step, configu</w:t>
+      </w:r>
+      <w:ins w:id="93" w:author="JSkinner" w:date="2010-04-03T12:20:00Z">
+        <w:r>
+          <w:t>r</w:t>
+        </w:r>
+      </w:ins>
+      <w:r>
+        <w:t>ed in the build tab of the project properties.</w:t>
+      </w:r>
+    </w:p>
+    <w:p>
+      <w:pPr>
+        <w:pStyle w:val="Body1"/>
+      </w:pPr>
+      <w:r>
+        <w:tab/>
+        <w:t xml:space="preserve">Our </w:t>
+      </w:r>
+      <w:r>
+        <w:t>application that consumes the portable area</w:t>
+      </w:r>
+      <w:r>
+        <w:t xml:space="preserve"> must also tell MvcContrib to prepare </w:t>
+      </w:r>
+      <w:r>
+        <w:t>it</w:t>
+      </w:r>
+      <w:r>
+        <w:t xml:space="preserve"> </w:t>
+      </w:r>
+      <w:r>
+        <w:rPr>
+          <w:rStyle w:val="Bold"/>
+          <w:rPrChange w:id="94" w:author="JSkinner" w:date="2010-04-03T12:20:00Z">
+            <w:rPr/>
+          </w:rPrChange>
+        </w:rPr>
         <w:t>(</w:t>
       </w:r>
-      <w:ins w:id="93" w:author="JSkinner" w:date="2010-04-03T12:20:00Z">
+      <w:ins w:id="95" w:author="JSkinner" w:date="2010-04-03T12:20:00Z">
         <w:r>
           <w:rPr>
             <w:rStyle w:val="Bold"/>
@@ -1342,7 +1353,7 @@
       <w:r>
         <w:rPr>
           <w:rStyle w:val="Bold"/>
-          <w:rPrChange w:id="94" w:author="JSkinner" w:date="2010-04-03T12:20:00Z">
+          <w:rPrChange w:id="96" w:author="JSkinner" w:date="2010-04-03T12:20:00Z">
             <w:rPr/>
           </w:rPrChange>
         </w:rPr>
@@ -1360,12 +1371,12 @@
         <w:lastRenderedPageBreak/>
         <w:t>22.</w:t>
       </w:r>
-      <w:ins w:id="95" w:author="User" w:date="2010-04-08T23:26:00Z">
+      <w:ins w:id="97" w:author="User" w:date="2010-04-08T23:26:00Z">
         <w:r>
           <w:t>4</w:t>
         </w:r>
       </w:ins>
-      <w:del w:id="96" w:author="User" w:date="2010-04-08T23:26:00Z">
+      <w:del w:id="98" w:author="User" w:date="2010-04-08T23:26:00Z">
         <w:r>
           <w:delText>3</w:delText>
         </w:r>
@@ -1427,60 +1438,116 @@
       </w:pPr>
     </w:p>
     <w:p>
-      <w:commentRangeStart w:id="97"/>
-      <w:r>
-        <w:rPr>
-          <w:noProof/>
-        </w:rPr>
-        <w:drawing>
-          <wp:inline distT="0" distB="0" distL="0" distR="0">
-            <wp:extent cx="2904259" cy="3276601"/>
-            <wp:effectExtent l="19050" t="0" r="0" b="0"/>
-            <wp:docPr id="1" name="Picture 1"/>
-            <wp:cNvGraphicFramePr>
-              <a:graphicFrameLocks xmlns:a="http://schemas.openxmlformats.org/drawingml/2006/main" noChangeAspect="1"/>
-            </wp:cNvGraphicFramePr>
-            <a:graphic xmlns:a="http://schemas.openxmlformats.org/drawingml/2006/main">
-              <a:graphicData uri="http://schemas.openxmlformats.org/drawingml/2006/picture">
-                <pic:pic xmlns:pic="http://schemas.openxmlformats.org/drawingml/2006/picture">
-                  <pic:nvPicPr>
-                    <pic:cNvPr id="0" name="Picture 1"/>
-                    <pic:cNvPicPr>
-                      <a:picLocks noChangeAspect="1" noChangeArrowheads="1"/>
-                    </pic:cNvPicPr>
-                  </pic:nvPicPr>
-                  <pic:blipFill>
-                    <a:blip r:embed="rId12" cstate="print"/>
-                    <a:srcRect l="70573" t="24821" r="15380" b="48926"/>
-                    <a:stretch>
-                      <a:fillRect/>
-                    </a:stretch>
-                  </pic:blipFill>
-                  <pic:spPr bwMode="auto">
-                    <a:xfrm>
-                      <a:off x="0" y="0"/>
-                      <a:ext cx="2911726" cy="3285025"/>
-                    </a:xfrm>
-                    <a:prstGeom prst="rect">
-                      <a:avLst/>
-                    </a:prstGeom>
-                    <a:noFill/>
-                    <a:ln w="9525">
+      <w:ins w:id="99" w:author="Jeffrey" w:date="2010-04-10T16:58:00Z">
+        <w:r>
+          <w:drawing>
+            <wp:inline distT="0" distB="0" distL="0" distR="0">
+              <wp:extent cx="2078990" cy="2572385"/>
+              <wp:effectExtent l="19050" t="0" r="0" b="0"/>
+              <wp:docPr id="4" name="Picture 4"/>
+              <wp:cNvGraphicFramePr>
+                <a:graphicFrameLocks xmlns:a="http://schemas.openxmlformats.org/drawingml/2006/main" noChangeAspect="1"/>
+              </wp:cNvGraphicFramePr>
+              <a:graphic xmlns:a="http://schemas.openxmlformats.org/drawingml/2006/main">
+                <a:graphicData uri="http://schemas.openxmlformats.org/drawingml/2006/picture">
+                  <pic:pic xmlns:pic="http://schemas.openxmlformats.org/drawingml/2006/picture">
+                    <pic:nvPicPr>
+                      <pic:cNvPr id="0" name="Picture 4"/>
+                      <pic:cNvPicPr>
+                        <a:picLocks noChangeAspect="1" noChangeArrowheads="1"/>
+                      </pic:cNvPicPr>
+                    </pic:nvPicPr>
+                    <pic:blipFill>
+                      <a:blip r:embed="rId12" cstate="print"/>
+                      <a:srcRect/>
+                      <a:stretch>
+                        <a:fillRect/>
+                      </a:stretch>
+                    </pic:blipFill>
+                    <pic:spPr bwMode="auto">
+                      <a:xfrm>
+                        <a:off x="0" y="0"/>
+                        <a:ext cx="2078990" cy="2572385"/>
+                      </a:xfrm>
+                      <a:prstGeom prst="rect">
+                        <a:avLst/>
+                      </a:prstGeom>
                       <a:noFill/>
-                      <a:miter lim="800000"/>
-                      <a:headEnd/>
-                      <a:tailEnd/>
-                    </a:ln>
-                  </pic:spPr>
-                </pic:pic>
-              </a:graphicData>
-            </a:graphic>
-          </wp:inline>
-        </w:drawing>
-      </w:r>
-      <w:commentRangeEnd w:id="97"/>
-      <w:r>
-        <w:commentReference w:id="97"/>
+                      <a:ln w="9525">
+                        <a:noFill/>
+                        <a:miter lim="800000"/>
+                        <a:headEnd/>
+                        <a:tailEnd/>
+                      </a:ln>
+                    </pic:spPr>
+                  </pic:pic>
+                </a:graphicData>
+              </a:graphic>
+            </wp:inline>
+          </w:drawing>
+        </w:r>
+      </w:ins>
+      <w:commentRangeStart w:id="100"/>
+      <w:commentRangeStart w:id="101"/>
+      <w:del w:id="102" w:author="Jeffrey" w:date="2010-04-10T16:58:00Z">
+        <w:r>
+          <w:rPr>
+            <w:noProof/>
+          </w:rPr>
+          <w:drawing>
+            <wp:inline distT="0" distB="0" distL="0" distR="0">
+              <wp:extent cx="2904259" cy="3276601"/>
+              <wp:effectExtent l="19050" t="0" r="0" b="0"/>
+              <wp:docPr id="1" name="Picture 1"/>
+              <wp:cNvGraphicFramePr>
+                <a:graphicFrameLocks xmlns:a="http://schemas.openxmlformats.org/drawingml/2006/main" noChangeAspect="1"/>
+              </wp:cNvGraphicFramePr>
+              <a:graphic xmlns:a="http://schemas.openxmlformats.org/drawingml/2006/main">
+                <a:graphicData uri="http://schemas.openxmlformats.org/drawingml/2006/picture">
+                  <pic:pic xmlns:pic="http://schemas.openxmlformats.org/drawingml/2006/picture">
+                    <pic:nvPicPr>
+                      <pic:cNvPr id="0" name="Picture 1"/>
+                      <pic:cNvPicPr>
+                        <a:picLocks noChangeAspect="1" noChangeArrowheads="1"/>
+                      </pic:cNvPicPr>
+                    </pic:nvPicPr>
+                    <pic:blipFill>
+                      <a:blip r:embed="rId13" cstate="print"/>
+                      <a:srcRect l="70573" t="24821" r="15380" b="48926"/>
+                      <a:stretch>
+                        <a:fillRect/>
+                      </a:stretch>
+                    </pic:blipFill>
+                    <pic:spPr bwMode="auto">
+                      <a:xfrm>
+                        <a:off x="0" y="0"/>
+                        <a:ext cx="2911726" cy="3285025"/>
+                      </a:xfrm>
+                      <a:prstGeom prst="rect">
+                        <a:avLst/>
+                      </a:prstGeom>
+                      <a:noFill/>
+                      <a:ln w="9525">
+                        <a:noFill/>
+                        <a:miter lim="800000"/>
+                        <a:headEnd/>
+                        <a:tailEnd/>
+                      </a:ln>
+                    </pic:spPr>
+                  </pic:pic>
+                </a:graphicData>
+              </a:graphic>
+            </wp:inline>
+          </w:drawing>
+        </w:r>
+      </w:del>
+      <w:commentRangeEnd w:id="100"/>
+      <w:r>
+        <w:commentReference w:id="100"/>
+      </w:r>
+      <w:commentRangeEnd w:id="101"/>
+      <w:r>
+        <w:commentReference w:id="101"/>
       </w:r>
     </w:p>
     <w:p/>
@@ -1547,22 +1614,22 @@
       <w:r>
         <w:t xml:space="preserve">.  We have found that by including </w:t>
       </w:r>
-      <w:del w:id="98" w:author="JSkinner" w:date="2010-04-03T12:26:00Z">
+      <w:del w:id="103" w:author="JSkinner" w:date="2010-04-03T12:26:00Z">
         <w:r>
           <w:delText xml:space="preserve">HtmlHelper </w:delText>
         </w:r>
       </w:del>
-      <w:ins w:id="99" w:author="JSkinner" w:date="2010-04-03T12:26:00Z">
+      <w:ins w:id="104" w:author="JSkinner" w:date="2010-04-03T12:26:00Z">
         <w:r>
           <w:t xml:space="preserve">custom HTML helpers </w:t>
         </w:r>
       </w:ins>
-      <w:del w:id="100" w:author="JSkinner" w:date="2010-04-03T12:26:00Z">
+      <w:del w:id="105" w:author="JSkinner" w:date="2010-04-03T12:26:00Z">
         <w:r>
           <w:delText xml:space="preserve">functionality into </w:delText>
         </w:r>
       </w:del>
-      <w:ins w:id="101" w:author="JSkinner" w:date="2010-04-03T12:26:00Z">
+      <w:ins w:id="106" w:author="JSkinner" w:date="2010-04-03T12:26:00Z">
         <w:r>
           <w:t xml:space="preserve">in </w:t>
         </w:r>
@@ -1605,8 +1672,13 @@
         <w:pStyle w:val="Code"/>
       </w:pPr>
       <w:r>
-        <w:t>namespace RssWidgetPortableArea.Areas.RssWidget</w:t>
-      </w:r>
+        <w:t>namespace RssWidgetPortableArea</w:t>
+      </w:r>
+      <w:del w:id="107" w:author="Jeffrey" w:date="2010-04-10T17:00:00Z">
+        <w:r>
+          <w:delText>.Areas.RssWidget</w:delText>
+        </w:r>
+      </w:del>
     </w:p>
     <w:p>
       <w:pPr>
@@ -1666,6 +1738,7 @@
         <w:pStyle w:val="Code"/>
       </w:pPr>
       <w:r>
+        <w:lastRenderedPageBreak/>
         <w:t xml:space="preserve">            get { return "RssWidget"; }</w:t>
       </w:r>
     </w:p>
@@ -1739,7 +1812,7 @@
         <w:tab/>
         <w:t>#</w:t>
       </w:r>
-      <w:del w:id="102" w:author="JSkinner" w:date="2010-04-03T12:35:00Z">
+      <w:del w:id="108" w:author="JSkinner" w:date="2010-04-03T12:35:00Z">
         <w:r>
           <w:delText xml:space="preserve"> </w:delText>
         </w:r>
@@ -1819,12 +1892,12 @@
       <w:r>
         <w:t xml:space="preserve">#1 </w:t>
       </w:r>
-      <w:del w:id="103" w:author="JSkinner" w:date="2010-04-03T12:43:00Z">
+      <w:del w:id="109" w:author="JSkinner" w:date="2010-04-03T12:43:00Z">
         <w:r>
           <w:delText>- The AreaName sets the name of the Area</w:delText>
         </w:r>
       </w:del>
-      <w:ins w:id="104" w:author="JSkinner" w:date="2010-04-03T12:43:00Z">
+      <w:ins w:id="110" w:author="JSkinner" w:date="2010-04-03T12:43:00Z">
         <w:r>
           <w:t>Provides name of the area</w:t>
         </w:r>
@@ -1837,17 +1910,17 @@
       <w:r>
         <w:t>#2</w:t>
       </w:r>
-      <w:ins w:id="105" w:author="JSkinner" w:date="2010-04-03T12:43:00Z">
+      <w:ins w:id="111" w:author="JSkinner" w:date="2010-04-03T12:43:00Z">
         <w:r>
           <w:t xml:space="preserve"> </w:t>
         </w:r>
       </w:ins>
-      <w:del w:id="106" w:author="JSkinner" w:date="2010-04-03T12:43:00Z">
+      <w:del w:id="112" w:author="JSkinner" w:date="2010-04-03T12:43:00Z">
         <w:r>
           <w:delText xml:space="preserve"> - The routes for the Area are mapped</w:delText>
         </w:r>
       </w:del>
-      <w:ins w:id="107" w:author="JSkinner" w:date="2010-04-03T12:43:00Z">
+      <w:ins w:id="113" w:author="JSkinner" w:date="2010-04-03T12:43:00Z">
         <w:r>
           <w:t>Maps routes for area</w:t>
         </w:r>
@@ -1860,17 +1933,17 @@
       <w:r>
         <w:t xml:space="preserve">#3 </w:t>
       </w:r>
-      <w:del w:id="108" w:author="JSkinner" w:date="2010-04-03T12:43:00Z">
+      <w:del w:id="114" w:author="JSkinner" w:date="2010-04-03T12:43:00Z">
         <w:r>
           <w:delText xml:space="preserve">- </w:delText>
         </w:r>
       </w:del>
-      <w:del w:id="109" w:author="JSkinner" w:date="2010-04-03T12:44:00Z">
+      <w:del w:id="115" w:author="JSkinner" w:date="2010-04-03T12:44:00Z">
         <w:r>
           <w:delText>The embedded views are registered</w:delText>
         </w:r>
       </w:del>
-      <w:ins w:id="110" w:author="JSkinner" w:date="2010-04-03T12:44:00Z">
+      <w:ins w:id="116" w:author="JSkinner" w:date="2010-04-03T12:44:00Z">
         <w:r>
           <w:t>Registers embedded views</w:t>
         </w:r>
@@ -1897,13 +1970,13 @@
       <w:r>
         <w:rPr>
           <w:rStyle w:val="Bold"/>
-          <w:rPrChange w:id="111" w:author="JSkinner" w:date="2010-04-03T12:44:00Z">
+          <w:rPrChange w:id="117" w:author="JSkinner" w:date="2010-04-03T12:44:00Z">
             <w:rPr/>
           </w:rPrChange>
         </w:rPr>
         <w:t>(</w:t>
       </w:r>
-      <w:ins w:id="112" w:author="JSkinner" w:date="2010-04-03T12:44:00Z">
+      <w:ins w:id="118" w:author="JSkinner" w:date="2010-04-03T12:44:00Z">
         <w:r>
           <w:rPr>
             <w:rStyle w:val="Bold"/>
@@ -1914,7 +1987,7 @@
       <w:r>
         <w:rPr>
           <w:rStyle w:val="Bold"/>
-          <w:rPrChange w:id="113" w:author="JSkinner" w:date="2010-04-03T12:44:00Z">
+          <w:rPrChange w:id="119" w:author="JSkinner" w:date="2010-04-03T12:44:00Z">
             <w:rPr/>
           </w:rPrChange>
         </w:rPr>
@@ -1935,13 +2008,13 @@
       <w:r>
         <w:rPr>
           <w:rStyle w:val="Bold"/>
-          <w:rPrChange w:id="114" w:author="JSkinner" w:date="2010-04-03T12:44:00Z">
+          <w:rPrChange w:id="120" w:author="JSkinner" w:date="2010-04-03T12:44:00Z">
             <w:rPr/>
           </w:rPrChange>
         </w:rPr>
         <w:t>(</w:t>
       </w:r>
-      <w:ins w:id="115" w:author="JSkinner" w:date="2010-04-03T12:44:00Z">
+      <w:ins w:id="121" w:author="JSkinner" w:date="2010-04-03T12:44:00Z">
         <w:r>
           <w:rPr>
             <w:rStyle w:val="Bold"/>
@@ -1952,7 +2025,7 @@
       <w:r>
         <w:rPr>
           <w:rStyle w:val="Bold"/>
-          <w:rPrChange w:id="116" w:author="JSkinner" w:date="2010-04-03T12:44:00Z">
+          <w:rPrChange w:id="122" w:author="JSkinner" w:date="2010-04-03T12:44:00Z">
             <w:rPr/>
           </w:rPrChange>
         </w:rPr>
@@ -1970,12 +2043,12 @@
       <w:r>
         <w:t xml:space="preserve"> are included.  There is no special registration code needed for this sample. There is only one </w:t>
       </w:r>
-      <w:del w:id="117" w:author="JSkinner" w:date="2010-04-03T12:44:00Z">
+      <w:del w:id="123" w:author="JSkinner" w:date="2010-04-03T12:44:00Z">
         <w:r>
           <w:delText xml:space="preserve">Action </w:delText>
         </w:r>
       </w:del>
-      <w:ins w:id="118" w:author="JSkinner" w:date="2010-04-03T12:44:00Z">
+      <w:ins w:id="124" w:author="JSkinner" w:date="2010-04-03T12:44:00Z">
         <w:r>
           <w:t xml:space="preserve">action </w:t>
         </w:r>
@@ -2046,12 +2119,12 @@
       <w:r>
         <w:t xml:space="preserve">Feed from a </w:t>
       </w:r>
-      <w:del w:id="119" w:author="JSkinner" w:date="2010-04-03T12:44:00Z">
+      <w:del w:id="125" w:author="JSkinner" w:date="2010-04-03T12:44:00Z">
         <w:r>
           <w:delText xml:space="preserve">url </w:delText>
         </w:r>
       </w:del>
-      <w:ins w:id="120" w:author="JSkinner" w:date="2010-04-03T12:44:00Z">
+      <w:ins w:id="126" w:author="JSkinner" w:date="2010-04-03T12:44:00Z">
         <w:r>
           <w:t xml:space="preserve">URL </w:t>
         </w:r>
@@ -2092,7 +2165,15 @@
         <w:pStyle w:val="Code"/>
       </w:pPr>
       <w:r>
-        <w:t>namespace RssWidgetPortableArea.Areas.RssWidget.Controllers</w:t>
+        <w:t>namespace RssWidgetPortableArea</w:t>
+      </w:r>
+      <w:del w:id="127" w:author="Jeffrey" w:date="2010-04-10T16:59:00Z">
+        <w:r>
+          <w:delText>.Areas.RssWidget</w:delText>
+        </w:r>
+      </w:del>
+      <w:r>
+        <w:t>.Controllers</w:t>
       </w:r>
     </w:p>
     <w:p>
@@ -2131,7 +2212,7 @@
       <w:pPr>
         <w:pStyle w:val="Code"/>
         <w:rPr>
-          <w:ins w:id="121" w:author="JSkinner" w:date="2010-04-03T12:45:00Z"/>
+          <w:ins w:id="128" w:author="JSkinner" w:date="2010-04-03T12:45:00Z"/>
         </w:rPr>
       </w:pPr>
       <w:r>
@@ -2142,10 +2223,10 @@
       <w:pPr>
         <w:pStyle w:val="Code"/>
         <w:rPr>
-          <w:ins w:id="122" w:author="JSkinner" w:date="2010-04-03T12:45:00Z"/>
-        </w:rPr>
-      </w:pPr>
-      <w:ins w:id="123" w:author="JSkinner" w:date="2010-04-03T12:45:00Z">
+          <w:ins w:id="129" w:author="JSkinner" w:date="2010-04-03T12:45:00Z"/>
+        </w:rPr>
+      </w:pPr>
+      <w:ins w:id="130" w:author="JSkinner" w:date="2010-04-03T12:45:00Z">
         <w:r>
           <w:t xml:space="preserve">            var service = </w:t>
         </w:r>
@@ -2161,7 +2242,7 @@
       <w:pPr>
         <w:pStyle w:val="Code"/>
       </w:pPr>
-      <w:ins w:id="124" w:author="JSkinner" w:date="2010-04-03T12:45:00Z">
+      <w:ins w:id="131" w:author="JSkinner" w:date="2010-04-03T12:45:00Z">
         <w:r>
           <w:t xml:space="preserve">            var feed = service</w:t>
         </w:r>
@@ -2178,7 +2259,7 @@
           <w:t>#</w:t>
         </w:r>
       </w:ins>
-      <w:ins w:id="125" w:author="JSkinner" w:date="2010-04-03T12:46:00Z">
+      <w:ins w:id="132" w:author="JSkinner" w:date="2010-04-03T12:46:00Z">
         <w:r>
           <w:t>A</w:t>
         </w:r>
@@ -2191,12 +2272,12 @@
       <w:r>
         <w:t xml:space="preserve">            return View(</w:t>
       </w:r>
-      <w:ins w:id="126" w:author="JSkinner" w:date="2010-04-03T12:45:00Z">
+      <w:ins w:id="133" w:author="JSkinner" w:date="2010-04-03T12:45:00Z">
         <w:r>
           <w:t>feed</w:t>
         </w:r>
       </w:ins>
-      <w:del w:id="127" w:author="JSkinner" w:date="2010-04-03T12:45:00Z">
+      <w:del w:id="134" w:author="JSkinner" w:date="2010-04-03T12:45:00Z">
         <w:r>
           <w:delText>new SyndicationService().GetFeed(RssUrl, 10)</w:delText>
         </w:r>
@@ -2207,12 +2288,12 @@
       <w:r>
         <w:t xml:space="preserve"> </w:t>
       </w:r>
-      <w:ins w:id="128" w:author="JSkinner" w:date="2010-04-03T12:45:00Z">
+      <w:ins w:id="135" w:author="JSkinner" w:date="2010-04-03T12:45:00Z">
         <w:r>
           <w:t xml:space="preserve">                                      </w:t>
         </w:r>
       </w:ins>
-      <w:del w:id="129" w:author="JSkinner" w:date="2010-04-03T12:45:00Z">
+      <w:del w:id="136" w:author="JSkinner" w:date="2010-04-03T12:45:00Z">
         <w:r>
           <w:delText>#1</w:delText>
         </w:r>
@@ -2246,23 +2327,22 @@
       <w:pPr>
         <w:pStyle w:val="CodeAnnotation"/>
       </w:pPr>
-      <w:ins w:id="130" w:author="JSkinner" w:date="2010-04-03T12:46:00Z">
-        <w:r>
-          <w:lastRenderedPageBreak/>
+      <w:ins w:id="137" w:author="JSkinner" w:date="2010-04-03T12:46:00Z">
+        <w:r>
           <w:t>#</w:t>
         </w:r>
       </w:ins>
-      <w:del w:id="131" w:author="JSkinner" w:date="2010-04-03T12:46:00Z">
+      <w:del w:id="138" w:author="JSkinner" w:date="2010-04-03T12:46:00Z">
         <w:r>
           <w:delText>#</w:delText>
         </w:r>
       </w:del>
-      <w:ins w:id="132" w:author="JSkinner" w:date="2010-04-03T12:46:00Z">
+      <w:ins w:id="139" w:author="JSkinner" w:date="2010-04-03T12:46:00Z">
         <w:r>
           <w:t>A</w:t>
         </w:r>
       </w:ins>
-      <w:del w:id="133" w:author="JSkinner" w:date="2010-04-03T12:46:00Z">
+      <w:del w:id="140" w:author="JSkinner" w:date="2010-04-03T12:46:00Z">
         <w:r>
           <w:delText>1</w:delText>
         </w:r>
@@ -2270,12 +2350,12 @@
       <w:r>
         <w:t xml:space="preserve"> </w:t>
       </w:r>
-      <w:del w:id="134" w:author="JSkinner" w:date="2010-04-03T12:46:00Z">
+      <w:del w:id="141" w:author="JSkinner" w:date="2010-04-03T12:46:00Z">
         <w:r>
           <w:delText>The GetFeed method of SyndicationService is called.</w:delText>
         </w:r>
       </w:del>
-      <w:ins w:id="135" w:author="JSkinner" w:date="2010-04-03T12:46:00Z">
+      <w:ins w:id="142" w:author="JSkinner" w:date="2010-04-03T12:46:00Z">
         <w:r>
           <w:t>Gets feed based on RssUrl</w:t>
         </w:r>
@@ -2290,12 +2370,12 @@
       <w:pPr>
         <w:pStyle w:val="Body1"/>
       </w:pPr>
-      <w:ins w:id="136" w:author="JSkinner" w:date="2010-04-03T12:46:00Z">
+      <w:ins w:id="143" w:author="JSkinner" w:date="2010-04-03T12:46:00Z">
         <w:r>
           <w:t>The feed is rendered by a simple view—shown in listing 22.5—</w:t>
         </w:r>
       </w:ins>
-      <w:del w:id="137" w:author="JSkinner" w:date="2010-04-03T12:46:00Z">
+      <w:del w:id="144" w:author="JSkinner" w:date="2010-04-03T12:46:00Z">
         <w:r>
           <w:delText xml:space="preserve">Once the feed model is sent to the view there is a  simple view, see listing 22.5, </w:delText>
         </w:r>
@@ -2303,7 +2383,7 @@
       <w:r>
         <w:t xml:space="preserve">that will create an unordered list of the </w:t>
       </w:r>
-      <w:ins w:id="138" w:author="JSkinner" w:date="2010-04-03T12:46:00Z">
+      <w:ins w:id="145" w:author="JSkinner" w:date="2010-04-03T12:46:00Z">
         <w:r>
           <w:t xml:space="preserve">items in the </w:t>
         </w:r>
@@ -2321,12 +2401,16 @@
         <w:t>System.ServiceModel.SyndicationSyndicationFeed</w:t>
       </w:r>
       <w:r>
-        <w:t xml:space="preserve"> objects and displays the </w:t>
+        <w:t xml:space="preserve"> objects and </w:t>
+      </w:r>
+      <w:r>
+        <w:lastRenderedPageBreak/>
+        <w:t xml:space="preserve">displays the </w:t>
       </w:r>
       <w:r>
         <w:rPr>
           <w:rStyle w:val="CodeinText"/>
-          <w:rPrChange w:id="139" w:author="JSkinner" w:date="2010-04-03T12:47:00Z">
+          <w:rPrChange w:id="146" w:author="JSkinner" w:date="2010-04-03T12:47:00Z">
             <w:rPr/>
           </w:rPrChange>
         </w:rPr>
@@ -2338,7 +2422,7 @@
       <w:r>
         <w:rPr>
           <w:rStyle w:val="CodeinText"/>
-          <w:rPrChange w:id="140" w:author="JSkinner" w:date="2010-04-03T12:47:00Z">
+          <w:rPrChange w:id="147" w:author="JSkinner" w:date="2010-04-03T12:47:00Z">
             <w:rPr/>
           </w:rPrChange>
         </w:rPr>
@@ -2347,12 +2431,12 @@
       <w:r>
         <w:t xml:space="preserve"> for each item.  If a developer needed to control the </w:t>
       </w:r>
-      <w:del w:id="141" w:author="JSkinner" w:date="2010-04-03T12:47:00Z">
+      <w:del w:id="148" w:author="JSkinner" w:date="2010-04-03T12:47:00Z">
         <w:r>
           <w:delText xml:space="preserve">Html </w:delText>
         </w:r>
       </w:del>
-      <w:ins w:id="142" w:author="JSkinner" w:date="2010-04-03T12:47:00Z">
+      <w:ins w:id="149" w:author="JSkinner" w:date="2010-04-03T12:47:00Z">
         <w:r>
           <w:t xml:space="preserve">HTML </w:t>
         </w:r>
@@ -2360,7 +2444,7 @@
       <w:r>
         <w:t>for this widget, the great part about a Portable area is that they can just over</w:t>
       </w:r>
-      <w:ins w:id="143" w:author="JSkinner" w:date="2010-04-03T12:47:00Z">
+      <w:ins w:id="150" w:author="JSkinner" w:date="2010-04-03T12:47:00Z">
         <w:r>
           <w:t>r</w:t>
         </w:r>
@@ -2368,12 +2452,12 @@
       <w:r>
         <w:t xml:space="preserve">ide this view and still take advantage of the </w:t>
       </w:r>
-      <w:del w:id="144" w:author="JSkinner" w:date="2010-04-03T12:47:00Z">
+      <w:del w:id="151" w:author="JSkinner" w:date="2010-04-03T12:47:00Z">
         <w:r>
           <w:delText xml:space="preserve">Controller </w:delText>
         </w:r>
       </w:del>
-      <w:ins w:id="145" w:author="JSkinner" w:date="2010-04-03T12:47:00Z">
+      <w:ins w:id="152" w:author="JSkinner" w:date="2010-04-03T12:47:00Z">
         <w:r>
           <w:t xml:space="preserve">controller </w:t>
         </w:r>
@@ -2390,12 +2474,12 @@
       <w:r>
         <w:t xml:space="preserve"> that </w:t>
       </w:r>
-      <w:del w:id="146" w:author="JSkinner" w:date="2010-04-03T12:47:00Z">
+      <w:del w:id="153" w:author="JSkinner" w:date="2010-04-03T12:47:00Z">
         <w:r>
           <w:delText xml:space="preserve">is </w:delText>
         </w:r>
       </w:del>
-      <w:ins w:id="147" w:author="JSkinner" w:date="2010-04-03T12:47:00Z">
+      <w:ins w:id="154" w:author="JSkinner" w:date="2010-04-03T12:47:00Z">
         <w:r>
           <w:t xml:space="preserve">are </w:t>
         </w:r>
@@ -2431,7 +2515,7 @@
           <w:rStyle w:val="CodeinText"/>
           <w:color w:val="000000"/>
           <w:sz w:val="16"/>
-          <w:rPrChange w:id="148" w:author="JSkinner" w:date="2010-04-03T12:48:00Z">
+          <w:rPrChange w:id="155" w:author="JSkinner" w:date="2010-04-03T12:48:00Z">
             <w:rPr>
               <w:rStyle w:val="CodeinText"/>
               <w:b/>
@@ -2456,7 +2540,7 @@
           <w:rStyle w:val="CodeinText"/>
           <w:color w:val="000000"/>
           <w:sz w:val="16"/>
-          <w:rPrChange w:id="149" w:author="JSkinner" w:date="2010-04-03T12:48:00Z">
+          <w:rPrChange w:id="156" w:author="JSkinner" w:date="2010-04-03T12:48:00Z">
             <w:rPr>
               <w:rStyle w:val="CodeinText"/>
               <w:snapToGrid/>
@@ -2472,7 +2556,7 @@
         </w:rPr>
         <w:t xml:space="preserve">Inherits="System.Web.Mvc.ViewPage&lt; System.ServiceModel.Syndication.SyndicationFeed&gt;" %&gt;    </w:t>
       </w:r>
-      <w:del w:id="150" w:author="JSkinner" w:date="2010-04-03T12:02:00Z">
+      <w:del w:id="157" w:author="JSkinner" w:date="2010-04-03T12:02:00Z">
         <w:r>
           <w:rPr>
             <w:rStyle w:val="CodeinText"/>
@@ -2482,7 +2566,7 @@
           <w:tab/>
         </w:r>
       </w:del>
-      <w:ins w:id="151" w:author="JSkinner" w:date="2010-04-03T12:02:00Z">
+      <w:ins w:id="158" w:author="JSkinner" w:date="2010-04-03T12:02:00Z">
         <w:r>
           <w:rPr>
             <w:rStyle w:val="CodeinText"/>
@@ -2492,7 +2576,7 @@
           <w:t xml:space="preserve">    </w:t>
         </w:r>
       </w:ins>
-      <w:del w:id="152" w:author="JSkinner" w:date="2010-04-03T12:02:00Z">
+      <w:del w:id="159" w:author="JSkinner" w:date="2010-04-03T12:02:00Z">
         <w:r>
           <w:rPr>
             <w:rStyle w:val="CodeinText"/>
@@ -2502,7 +2586,7 @@
           <w:tab/>
         </w:r>
       </w:del>
-      <w:ins w:id="153" w:author="JSkinner" w:date="2010-04-03T12:02:00Z">
+      <w:ins w:id="160" w:author="JSkinner" w:date="2010-04-03T12:02:00Z">
         <w:r>
           <w:rPr>
             <w:rStyle w:val="CodeinText"/>
@@ -2525,13 +2609,13 @@
       <w:pPr>
         <w:pStyle w:val="Code"/>
         <w:rPr>
-          <w:del w:id="154" w:author="JSkinner" w:date="2010-04-03T12:49:00Z"/>
+          <w:del w:id="161" w:author="JSkinner" w:date="2010-04-03T12:49:00Z"/>
           <w:rStyle w:val="CodeinText"/>
           <w:color w:val="000000"/>
           <w:sz w:val="16"/>
-          <w:rPrChange w:id="155" w:author="JSkinner" w:date="2010-04-03T12:48:00Z">
+          <w:rPrChange w:id="162" w:author="JSkinner" w:date="2010-04-03T12:48:00Z">
             <w:rPr>
-              <w:del w:id="156" w:author="JSkinner" w:date="2010-04-03T12:49:00Z"/>
+              <w:del w:id="163" w:author="JSkinner" w:date="2010-04-03T12:49:00Z"/>
               <w:rStyle w:val="CodeinText"/>
               <w:snapToGrid/>
             </w:rPr>
@@ -2546,7 +2630,7 @@
         </w:rPr>
         <w:t>&lt;ul&gt;</w:t>
       </w:r>
-      <w:del w:id="157" w:author="JSkinner" w:date="2010-04-03T12:02:00Z">
+      <w:del w:id="164" w:author="JSkinner" w:date="2010-04-03T12:02:00Z">
         <w:r>
           <w:rPr>
             <w:rStyle w:val="CodeinText"/>
@@ -2556,7 +2640,7 @@
           <w:tab/>
         </w:r>
       </w:del>
-      <w:ins w:id="158" w:author="JSkinner" w:date="2010-04-03T12:02:00Z">
+      <w:ins w:id="165" w:author="JSkinner" w:date="2010-04-03T12:02:00Z">
         <w:r>
           <w:rPr>
             <w:rStyle w:val="CodeinText"/>
@@ -2566,7 +2650,7 @@
           <w:t xml:space="preserve">    </w:t>
         </w:r>
       </w:ins>
-      <w:del w:id="159" w:author="JSkinner" w:date="2010-04-03T12:02:00Z">
+      <w:del w:id="166" w:author="JSkinner" w:date="2010-04-03T12:02:00Z">
         <w:r>
           <w:rPr>
             <w:rStyle w:val="CodeinText"/>
@@ -2576,7 +2660,7 @@
           <w:tab/>
         </w:r>
       </w:del>
-      <w:ins w:id="160" w:author="JSkinner" w:date="2010-04-03T12:02:00Z">
+      <w:ins w:id="167" w:author="JSkinner" w:date="2010-04-03T12:02:00Z">
         <w:r>
           <w:rPr>
             <w:rStyle w:val="CodeinText"/>
@@ -2586,7 +2670,7 @@
           <w:t xml:space="preserve">    </w:t>
         </w:r>
       </w:ins>
-      <w:del w:id="161" w:author="JSkinner" w:date="2010-04-03T12:02:00Z">
+      <w:del w:id="168" w:author="JSkinner" w:date="2010-04-03T12:02:00Z">
         <w:r>
           <w:rPr>
             <w:rStyle w:val="CodeinText"/>
@@ -2596,7 +2680,7 @@
           <w:tab/>
         </w:r>
       </w:del>
-      <w:ins w:id="162" w:author="JSkinner" w:date="2010-04-03T12:02:00Z">
+      <w:ins w:id="169" w:author="JSkinner" w:date="2010-04-03T12:02:00Z">
         <w:r>
           <w:rPr>
             <w:rStyle w:val="CodeinText"/>
@@ -2606,7 +2690,7 @@
           <w:t xml:space="preserve">    </w:t>
         </w:r>
       </w:ins>
-      <w:del w:id="163" w:author="JSkinner" w:date="2010-04-03T12:02:00Z">
+      <w:del w:id="170" w:author="JSkinner" w:date="2010-04-03T12:02:00Z">
         <w:r>
           <w:rPr>
             <w:rStyle w:val="CodeinText"/>
@@ -2616,7 +2700,7 @@
           <w:tab/>
         </w:r>
       </w:del>
-      <w:ins w:id="164" w:author="JSkinner" w:date="2010-04-03T12:02:00Z">
+      <w:ins w:id="171" w:author="JSkinner" w:date="2010-04-03T12:02:00Z">
         <w:r>
           <w:rPr>
             <w:rStyle w:val="CodeinText"/>
@@ -2626,7 +2710,7 @@
           <w:t xml:space="preserve">    </w:t>
         </w:r>
       </w:ins>
-      <w:del w:id="165" w:author="JSkinner" w:date="2010-04-03T12:02:00Z">
+      <w:del w:id="172" w:author="JSkinner" w:date="2010-04-03T12:02:00Z">
         <w:r>
           <w:rPr>
             <w:rStyle w:val="CodeinText"/>
@@ -2636,7 +2720,7 @@
           <w:tab/>
         </w:r>
       </w:del>
-      <w:ins w:id="166" w:author="JSkinner" w:date="2010-04-03T12:02:00Z">
+      <w:ins w:id="173" w:author="JSkinner" w:date="2010-04-03T12:02:00Z">
         <w:r>
           <w:rPr>
             <w:rStyle w:val="CodeinText"/>
@@ -2646,7 +2730,7 @@
           <w:t xml:space="preserve">    </w:t>
         </w:r>
       </w:ins>
-      <w:del w:id="167" w:author="JSkinner" w:date="2010-04-03T12:02:00Z">
+      <w:del w:id="174" w:author="JSkinner" w:date="2010-04-03T12:02:00Z">
         <w:r>
           <w:rPr>
             <w:rStyle w:val="CodeinText"/>
@@ -2656,7 +2740,7 @@
           <w:tab/>
         </w:r>
       </w:del>
-      <w:ins w:id="168" w:author="JSkinner" w:date="2010-04-03T12:02:00Z">
+      <w:ins w:id="175" w:author="JSkinner" w:date="2010-04-03T12:02:00Z">
         <w:r>
           <w:rPr>
             <w:rStyle w:val="CodeinText"/>
@@ -2666,7 +2750,7 @@
           <w:t xml:space="preserve">    </w:t>
         </w:r>
       </w:ins>
-      <w:del w:id="169" w:author="JSkinner" w:date="2010-04-03T12:02:00Z">
+      <w:del w:id="176" w:author="JSkinner" w:date="2010-04-03T12:02:00Z">
         <w:r>
           <w:rPr>
             <w:rStyle w:val="CodeinText"/>
@@ -2676,7 +2760,7 @@
           <w:tab/>
         </w:r>
       </w:del>
-      <w:ins w:id="170" w:author="JSkinner" w:date="2010-04-03T12:02:00Z">
+      <w:ins w:id="177" w:author="JSkinner" w:date="2010-04-03T12:02:00Z">
         <w:r>
           <w:rPr>
             <w:rStyle w:val="CodeinText"/>
@@ -2686,7 +2770,7 @@
           <w:t xml:space="preserve">    </w:t>
         </w:r>
       </w:ins>
-      <w:del w:id="171" w:author="JSkinner" w:date="2010-04-03T12:02:00Z">
+      <w:del w:id="178" w:author="JSkinner" w:date="2010-04-03T12:02:00Z">
         <w:r>
           <w:rPr>
             <w:rStyle w:val="CodeinText"/>
@@ -2696,7 +2780,7 @@
           <w:tab/>
         </w:r>
       </w:del>
-      <w:ins w:id="172" w:author="JSkinner" w:date="2010-04-03T12:02:00Z">
+      <w:ins w:id="179" w:author="JSkinner" w:date="2010-04-03T12:02:00Z">
         <w:r>
           <w:rPr>
             <w:rStyle w:val="CodeinText"/>
@@ -2706,7 +2790,7 @@
           <w:t xml:space="preserve">    </w:t>
         </w:r>
       </w:ins>
-      <w:del w:id="173" w:author="JSkinner" w:date="2010-04-03T12:02:00Z">
+      <w:del w:id="180" w:author="JSkinner" w:date="2010-04-03T12:02:00Z">
         <w:r>
           <w:rPr>
             <w:rStyle w:val="CodeinText"/>
@@ -2716,7 +2800,7 @@
           <w:tab/>
         </w:r>
       </w:del>
-      <w:ins w:id="174" w:author="JSkinner" w:date="2010-04-03T12:02:00Z">
+      <w:ins w:id="181" w:author="JSkinner" w:date="2010-04-03T12:02:00Z">
         <w:r>
           <w:rPr>
             <w:rStyle w:val="CodeinText"/>
@@ -2726,7 +2810,7 @@
           <w:t xml:space="preserve">    </w:t>
         </w:r>
       </w:ins>
-      <w:del w:id="175" w:author="JSkinner" w:date="2010-04-03T12:02:00Z">
+      <w:del w:id="182" w:author="JSkinner" w:date="2010-04-03T12:02:00Z">
         <w:r>
           <w:rPr>
             <w:rStyle w:val="CodeinText"/>
@@ -2736,7 +2820,7 @@
           <w:tab/>
         </w:r>
       </w:del>
-      <w:ins w:id="176" w:author="JSkinner" w:date="2010-04-03T12:02:00Z">
+      <w:ins w:id="183" w:author="JSkinner" w:date="2010-04-03T12:02:00Z">
         <w:r>
           <w:rPr>
             <w:rStyle w:val="CodeinText"/>
@@ -2746,7 +2830,7 @@
           <w:t xml:space="preserve">    </w:t>
         </w:r>
       </w:ins>
-      <w:del w:id="177" w:author="JSkinner" w:date="2010-04-03T12:49:00Z">
+      <w:del w:id="184" w:author="JSkinner" w:date="2010-04-03T12:49:00Z">
         <w:r>
           <w:rPr>
             <w:rStyle w:val="CodeinText"/>
@@ -2761,7 +2845,7 @@
       <w:pPr>
         <w:pStyle w:val="Code"/>
         <w:rPr>
-          <w:ins w:id="178" w:author="JSkinner" w:date="2010-04-03T12:49:00Z"/>
+          <w:ins w:id="185" w:author="JSkinner" w:date="2010-04-03T12:49:00Z"/>
           <w:rStyle w:val="CodeinText"/>
         </w:rPr>
       </w:pPr>
@@ -2781,7 +2865,7 @@
           <w:rStyle w:val="CodeinText"/>
           <w:color w:val="000000"/>
           <w:sz w:val="16"/>
-          <w:rPrChange w:id="179" w:author="JSkinner" w:date="2010-04-03T12:48:00Z">
+          <w:rPrChange w:id="186" w:author="JSkinner" w:date="2010-04-03T12:48:00Z">
             <w:rPr>
               <w:rStyle w:val="CodeinText"/>
               <w:snapToGrid/>
@@ -2789,7 +2873,7 @@
           </w:rPrChange>
         </w:rPr>
       </w:pPr>
-      <w:ins w:id="180" w:author="JSkinner" w:date="2010-04-03T12:49:00Z">
+      <w:ins w:id="187" w:author="JSkinner" w:date="2010-04-03T12:49:00Z">
         <w:r>
           <w:rPr>
             <w:rStyle w:val="CodeinText"/>
@@ -2805,7 +2889,7 @@
         </w:rPr>
         <w:t>&lt;%foreach(var item in Model.Items) {%&gt;</w:t>
       </w:r>
-      <w:ins w:id="181" w:author="JSkinner" w:date="2010-04-03T12:49:00Z">
+      <w:ins w:id="188" w:author="JSkinner" w:date="2010-04-03T12:49:00Z">
         <w:r>
           <w:rPr>
             <w:rStyle w:val="CodeinText"/>
@@ -2817,7 +2901,7 @@
             <w:rStyle w:val="CodeinText"/>
             <w:color w:val="000000"/>
             <w:sz w:val="16"/>
-            <w:rPrChange w:id="182" w:author="JSkinner" w:date="2010-04-03T12:49:00Z">
+            <w:rPrChange w:id="189" w:author="JSkinner" w:date="2010-04-03T12:49:00Z">
               <w:rPr>
                 <w:rStyle w:val="CodeinText"/>
                 <w:snapToGrid/>
@@ -2832,13 +2916,13 @@
       <w:pPr>
         <w:pStyle w:val="Code"/>
         <w:rPr>
-          <w:ins w:id="183" w:author="JSkinner" w:date="2010-04-03T12:48:00Z"/>
+          <w:ins w:id="190" w:author="JSkinner" w:date="2010-04-03T12:48:00Z"/>
           <w:rStyle w:val="CodeinText"/>
           <w:color w:val="000000"/>
           <w:sz w:val="16"/>
-          <w:rPrChange w:id="184" w:author="JSkinner" w:date="2010-04-03T12:48:00Z">
+          <w:rPrChange w:id="191" w:author="JSkinner" w:date="2010-04-03T12:48:00Z">
             <w:rPr>
-              <w:ins w:id="185" w:author="JSkinner" w:date="2010-04-03T12:48:00Z"/>
+              <w:ins w:id="192" w:author="JSkinner" w:date="2010-04-03T12:48:00Z"/>
               <w:rStyle w:val="CodeinText"/>
             </w:rPr>
           </w:rPrChange>
@@ -2852,13 +2936,13 @@
         </w:rPr>
         <w:t xml:space="preserve">        &lt;li&gt;</w:t>
       </w:r>
-      <w:ins w:id="186" w:author="JSkinner" w:date="2010-04-03T12:48:00Z">
+      <w:ins w:id="193" w:author="JSkinner" w:date="2010-04-03T12:48:00Z">
         <w:r>
           <w:rPr>
             <w:rStyle w:val="CodeinText"/>
             <w:color w:val="000000"/>
             <w:sz w:val="16"/>
-            <w:rPrChange w:id="187" w:author="JSkinner" w:date="2010-04-03T12:48:00Z">
+            <w:rPrChange w:id="194" w:author="JSkinner" w:date="2010-04-03T12:48:00Z">
               <w:rPr>
                 <w:rStyle w:val="CodeinText"/>
                 <w:snapToGrid/>
@@ -2873,63 +2957,6 @@
           </w:rPr>
           <w:t xml:space="preserve">    </w:t>
         </w:r>
-        <w:r>
-          <w:rPr>
-            <w:rStyle w:val="CodeinText"/>
-            <w:color w:val="000000"/>
-            <w:sz w:val="16"/>
-            <w:rPrChange w:id="188" w:author="JSkinner" w:date="2010-04-03T12:48:00Z">
-              <w:rPr>
-                <w:rStyle w:val="CodeinText"/>
-                <w:snapToGrid/>
-              </w:rPr>
-            </w:rPrChange>
-          </w:rPr>
-          <w:t>|#3</w:t>
-        </w:r>
-      </w:ins>
-    </w:p>
-    <w:p>
-      <w:pPr>
-        <w:pStyle w:val="Code"/>
-        <w:rPr>
-          <w:ins w:id="189" w:author="JSkinner" w:date="2010-04-03T12:48:00Z"/>
-          <w:rStyle w:val="CodeinText"/>
-          <w:color w:val="000000"/>
-          <w:sz w:val="16"/>
-          <w:rPrChange w:id="190" w:author="JSkinner" w:date="2010-04-03T12:48:00Z">
-            <w:rPr>
-              <w:ins w:id="191" w:author="JSkinner" w:date="2010-04-03T12:48:00Z"/>
-              <w:rStyle w:val="CodeinText"/>
-            </w:rPr>
-          </w:rPrChange>
-        </w:rPr>
-      </w:pPr>
-      <w:ins w:id="192" w:author="JSkinner" w:date="2010-04-03T12:48:00Z">
-        <w:r>
-          <w:rPr>
-            <w:rStyle w:val="CodeinText"/>
-            <w:color w:val="000000"/>
-            <w:sz w:val="16"/>
-            <w:rPrChange w:id="193" w:author="JSkinner" w:date="2010-04-03T12:48:00Z">
-              <w:rPr>
-                <w:rStyle w:val="CodeinText"/>
-                <w:snapToGrid/>
-              </w:rPr>
-            </w:rPrChange>
-          </w:rPr>
-          <w:t xml:space="preserve">          </w:t>
-        </w:r>
-      </w:ins>
-      <w:r>
-        <w:rPr>
-          <w:rStyle w:val="CodeinText"/>
-          <w:color w:val="000000"/>
-          <w:sz w:val="16"/>
-        </w:rPr>
-        <w:t xml:space="preserve">&lt;%=item.Title.Text %&gt; - </w:t>
-      </w:r>
-      <w:ins w:id="194" w:author="JSkinner" w:date="2010-04-03T12:48:00Z">
         <w:r>
           <w:rPr>
             <w:rStyle w:val="CodeinText"/>
@@ -2942,7 +2969,7 @@
               </w:rPr>
             </w:rPrChange>
           </w:rPr>
-          <w:t xml:space="preserve">                              |#3</w:t>
+          <w:t>|#3</w:t>
         </w:r>
       </w:ins>
     </w:p>
@@ -2984,7 +3011,7 @@
           <w:color w:val="000000"/>
           <w:sz w:val="16"/>
         </w:rPr>
-        <w:t>&lt;%=item.Authors[0].Name %&gt;</w:t>
+        <w:t xml:space="preserve">&lt;%=item.Title.Text %&gt; - </w:t>
       </w:r>
       <w:ins w:id="201" w:author="JSkinner" w:date="2010-04-03T12:48:00Z">
         <w:r>
@@ -2999,48 +3026,26 @@
               </w:rPr>
             </w:rPrChange>
           </w:rPr>
-          <w:t xml:space="preserve">                            |#3</w:t>
-        </w:r>
-      </w:ins>
-    </w:p>
-    <w:p>
-      <w:pPr>
-        <w:pStyle w:val="Code"/>
-        <w:rPr>
+          <w:t xml:space="preserve">                              |#3</w:t>
+        </w:r>
+      </w:ins>
+    </w:p>
+    <w:p>
+      <w:pPr>
+        <w:pStyle w:val="Code"/>
+        <w:rPr>
+          <w:ins w:id="203" w:author="JSkinner" w:date="2010-04-03T12:48:00Z"/>
           <w:rStyle w:val="CodeinText"/>
           <w:color w:val="000000"/>
           <w:sz w:val="16"/>
-          <w:rPrChange w:id="203" w:author="JSkinner" w:date="2010-04-03T12:48:00Z">
+          <w:rPrChange w:id="204" w:author="JSkinner" w:date="2010-04-03T12:48:00Z">
             <w:rPr>
+              <w:ins w:id="205" w:author="JSkinner" w:date="2010-04-03T12:48:00Z"/>
               <w:rStyle w:val="CodeinText"/>
             </w:rPr>
           </w:rPrChange>
         </w:rPr>
       </w:pPr>
-      <w:ins w:id="204" w:author="JSkinner" w:date="2010-04-03T12:48:00Z">
-        <w:r>
-          <w:rPr>
-            <w:rStyle w:val="CodeinText"/>
-            <w:color w:val="000000"/>
-            <w:sz w:val="16"/>
-            <w:rPrChange w:id="205" w:author="JSkinner" w:date="2010-04-03T12:48:00Z">
-              <w:rPr>
-                <w:rStyle w:val="CodeinText"/>
-                <w:snapToGrid/>
-              </w:rPr>
-            </w:rPrChange>
-          </w:rPr>
-          <w:t xml:space="preserve">       </w:t>
-        </w:r>
-      </w:ins>
-      <w:r>
-        <w:rPr>
-          <w:rStyle w:val="CodeinText"/>
-          <w:color w:val="000000"/>
-          <w:sz w:val="16"/>
-        </w:rPr>
-        <w:t xml:space="preserve">&lt;/li&gt; </w:t>
-      </w:r>
       <w:ins w:id="206" w:author="JSkinner" w:date="2010-04-03T12:48:00Z">
         <w:r>
           <w:rPr>
@@ -3054,7 +3059,7 @@
               </w:rPr>
             </w:rPrChange>
           </w:rPr>
-          <w:t xml:space="preserve">                                                   |</w:t>
+          <w:t xml:space="preserve">          </w:t>
         </w:r>
       </w:ins>
       <w:r>
@@ -3063,8 +3068,24 @@
           <w:color w:val="000000"/>
           <w:sz w:val="16"/>
         </w:rPr>
-        <w:t>#3</w:t>
-      </w:r>
+        <w:t>&lt;%=item.Authors[0].Name %&gt;</w:t>
+      </w:r>
+      <w:ins w:id="208" w:author="JSkinner" w:date="2010-04-03T12:48:00Z">
+        <w:r>
+          <w:rPr>
+            <w:rStyle w:val="CodeinText"/>
+            <w:color w:val="000000"/>
+            <w:sz w:val="16"/>
+            <w:rPrChange w:id="209" w:author="JSkinner" w:date="2010-04-03T12:48:00Z">
+              <w:rPr>
+                <w:rStyle w:val="CodeinText"/>
+                <w:snapToGrid/>
+              </w:rPr>
+            </w:rPrChange>
+          </w:rPr>
+          <w:t xml:space="preserve">                            |#3</w:t>
+        </w:r>
+      </w:ins>
     </w:p>
     <w:p>
       <w:pPr>
@@ -3073,30 +3094,70 @@
           <w:rStyle w:val="CodeinText"/>
           <w:color w:val="000000"/>
           <w:sz w:val="16"/>
-          <w:rPrChange w:id="208" w:author="JSkinner" w:date="2010-04-03T12:48:00Z">
+          <w:rPrChange w:id="210" w:author="JSkinner" w:date="2010-04-03T12:48:00Z">
             <w:rPr>
               <w:rStyle w:val="CodeinText"/>
             </w:rPr>
           </w:rPrChange>
         </w:rPr>
       </w:pPr>
+      <w:ins w:id="211" w:author="JSkinner" w:date="2010-04-03T12:48:00Z">
+        <w:r>
+          <w:rPr>
+            <w:rStyle w:val="CodeinText"/>
+            <w:color w:val="000000"/>
+            <w:sz w:val="16"/>
+            <w:rPrChange w:id="212" w:author="JSkinner" w:date="2010-04-03T12:48:00Z">
+              <w:rPr>
+                <w:rStyle w:val="CodeinText"/>
+                <w:snapToGrid/>
+              </w:rPr>
+            </w:rPrChange>
+          </w:rPr>
+          <w:t xml:space="preserve">       </w:t>
+        </w:r>
+      </w:ins>
       <w:r>
         <w:rPr>
           <w:rStyle w:val="CodeinText"/>
           <w:color w:val="000000"/>
           <w:sz w:val="16"/>
         </w:rPr>
-        <w:t xml:space="preserve">    &lt;%} %&gt;</w:t>
-      </w:r>
-    </w:p>
-    <w:p>
-      <w:pPr>
-        <w:pStyle w:val="Code"/>
+        <w:t xml:space="preserve">&lt;/li&gt; </w:t>
+      </w:r>
+      <w:ins w:id="213" w:author="JSkinner" w:date="2010-04-03T12:48:00Z">
+        <w:r>
+          <w:rPr>
+            <w:rStyle w:val="CodeinText"/>
+            <w:color w:val="000000"/>
+            <w:sz w:val="16"/>
+            <w:rPrChange w:id="214" w:author="JSkinner" w:date="2010-04-03T12:48:00Z">
+              <w:rPr>
+                <w:rStyle w:val="CodeinText"/>
+                <w:snapToGrid/>
+              </w:rPr>
+            </w:rPrChange>
+          </w:rPr>
+          <w:t xml:space="preserve">                                                   |</w:t>
+        </w:r>
+      </w:ins>
+      <w:r>
         <w:rPr>
           <w:rStyle w:val="CodeinText"/>
           <w:color w:val="000000"/>
           <w:sz w:val="16"/>
-          <w:rPrChange w:id="209" w:author="JSkinner" w:date="2010-04-03T12:48:00Z">
+        </w:rPr>
+        <w:t>#3</w:t>
+      </w:r>
+    </w:p>
+    <w:p>
+      <w:pPr>
+        <w:pStyle w:val="Code"/>
+        <w:rPr>
+          <w:rStyle w:val="CodeinText"/>
+          <w:color w:val="000000"/>
+          <w:sz w:val="16"/>
+          <w:rPrChange w:id="215" w:author="JSkinner" w:date="2010-04-03T12:48:00Z">
             <w:rPr>
               <w:rStyle w:val="CodeinText"/>
             </w:rPr>
@@ -3109,6 +3170,29 @@
           <w:color w:val="000000"/>
           <w:sz w:val="16"/>
         </w:rPr>
+        <w:t xml:space="preserve">    &lt;%} %&gt;</w:t>
+      </w:r>
+    </w:p>
+    <w:p>
+      <w:pPr>
+        <w:pStyle w:val="Code"/>
+        <w:rPr>
+          <w:rStyle w:val="CodeinText"/>
+          <w:color w:val="000000"/>
+          <w:sz w:val="16"/>
+          <w:rPrChange w:id="216" w:author="JSkinner" w:date="2010-04-03T12:48:00Z">
+            <w:rPr>
+              <w:rStyle w:val="CodeinText"/>
+            </w:rPr>
+          </w:rPrChange>
+        </w:rPr>
+      </w:pPr>
+      <w:r>
+        <w:rPr>
+          <w:rStyle w:val="CodeinText"/>
+          <w:color w:val="000000"/>
+          <w:sz w:val="16"/>
+        </w:rPr>
         <w:t>&lt;/ul&gt;</w:t>
       </w:r>
     </w:p>
@@ -3127,7 +3211,7 @@
           <w:rStyle w:val="CodeinText"/>
           <w:rFonts w:ascii="Arial" w:hAnsi="Arial"/>
           <w:sz w:val="15"/>
-          <w:rPrChange w:id="210" w:author="JSkinner" w:date="2010-04-03T12:50:00Z">
+          <w:rPrChange w:id="217" w:author="JSkinner" w:date="2010-04-03T12:50:00Z">
             <w:rPr>
               <w:rStyle w:val="CodeinText"/>
               <w:b w:val="0"/>
@@ -3144,7 +3228,7 @@
         </w:rPr>
         <w:t>#</w:t>
       </w:r>
-      <w:del w:id="211" w:author="JSkinner" w:date="2010-04-03T12:47:00Z">
+      <w:del w:id="218" w:author="JSkinner" w:date="2010-04-03T12:47:00Z">
         <w:r>
           <w:rPr>
             <w:rStyle w:val="CodeinText"/>
@@ -3154,13 +3238,13 @@
           <w:delText xml:space="preserve">1 </w:delText>
         </w:r>
       </w:del>
-      <w:ins w:id="212" w:author="JSkinner" w:date="2010-04-03T12:47:00Z">
+      <w:ins w:id="219" w:author="JSkinner" w:date="2010-04-03T12:47:00Z">
         <w:r>
           <w:rPr>
             <w:rStyle w:val="CodeinText"/>
             <w:rFonts w:ascii="Arial" w:hAnsi="Arial"/>
             <w:sz w:val="15"/>
-            <w:rPrChange w:id="213" w:author="JSkinner" w:date="2010-04-03T12:50:00Z">
+            <w:rPrChange w:id="220" w:author="JSkinner" w:date="2010-04-03T12:50:00Z">
               <w:rPr>
                 <w:rStyle w:val="CodeinText"/>
                 <w:b w:val="0"/>
@@ -3178,7 +3262,7 @@
           <w:t xml:space="preserve"> </w:t>
         </w:r>
       </w:ins>
-      <w:del w:id="214" w:author="JSkinner" w:date="2010-04-03T12:49:00Z">
+      <w:del w:id="221" w:author="JSkinner" w:date="2010-04-03T12:49:00Z">
         <w:r>
           <w:rPr>
             <w:rStyle w:val="CodeinText"/>
@@ -3188,13 +3272,13 @@
           <w:delText>- The Model of the View is set</w:delText>
         </w:r>
       </w:del>
-      <w:ins w:id="215" w:author="JSkinner" w:date="2010-04-03T12:49:00Z">
+      <w:ins w:id="222" w:author="JSkinner" w:date="2010-04-03T12:49:00Z">
         <w:r>
           <w:rPr>
             <w:rStyle w:val="CodeinText"/>
             <w:rFonts w:ascii="Arial" w:hAnsi="Arial"/>
             <w:sz w:val="15"/>
-            <w:rPrChange w:id="216" w:author="JSkinner" w:date="2010-04-03T12:50:00Z">
+            <w:rPrChange w:id="223" w:author="JSkinner" w:date="2010-04-03T12:50:00Z">
               <w:rPr>
                 <w:rStyle w:val="CodeinText"/>
                 <w:b w:val="0"/>
@@ -3223,7 +3307,7 @@
         </w:rPr>
         <w:t>#</w:t>
       </w:r>
-      <w:del w:id="217" w:author="JSkinner" w:date="2010-04-03T12:47:00Z">
+      <w:del w:id="224" w:author="JSkinner" w:date="2010-04-03T12:47:00Z">
         <w:r>
           <w:rPr>
             <w:rStyle w:val="CodeinText"/>
@@ -3233,13 +3317,13 @@
           <w:delText xml:space="preserve">2 </w:delText>
         </w:r>
       </w:del>
-      <w:ins w:id="218" w:author="JSkinner" w:date="2010-04-03T12:47:00Z">
+      <w:ins w:id="225" w:author="JSkinner" w:date="2010-04-03T12:47:00Z">
         <w:r>
           <w:rPr>
             <w:rStyle w:val="CodeinText"/>
             <w:rFonts w:ascii="Arial" w:hAnsi="Arial"/>
             <w:sz w:val="15"/>
-            <w:rPrChange w:id="219" w:author="JSkinner" w:date="2010-04-03T12:50:00Z">
+            <w:rPrChange w:id="226" w:author="JSkinner" w:date="2010-04-03T12:50:00Z">
               <w:rPr>
                 <w:rStyle w:val="CodeinText"/>
                 <w:b w:val="0"/>
@@ -3257,7 +3341,7 @@
           <w:t xml:space="preserve"> </w:t>
         </w:r>
       </w:ins>
-      <w:del w:id="220" w:author="JSkinner" w:date="2010-04-03T12:49:00Z">
+      <w:del w:id="227" w:author="JSkinner" w:date="2010-04-03T12:49:00Z">
         <w:r>
           <w:rPr>
             <w:rStyle w:val="CodeinText"/>
@@ -3267,13 +3351,13 @@
           <w:delText>- Loop over the SyndicationFeed items</w:delText>
         </w:r>
       </w:del>
-      <w:ins w:id="221" w:author="JSkinner" w:date="2010-04-03T12:49:00Z">
+      <w:ins w:id="228" w:author="JSkinner" w:date="2010-04-03T12:49:00Z">
         <w:r>
           <w:rPr>
             <w:rStyle w:val="CodeinText"/>
             <w:rFonts w:ascii="Arial" w:hAnsi="Arial"/>
             <w:sz w:val="15"/>
-            <w:rPrChange w:id="222" w:author="JSkinner" w:date="2010-04-03T12:50:00Z">
+            <w:rPrChange w:id="229" w:author="JSkinner" w:date="2010-04-03T12:50:00Z">
               <w:rPr>
                 <w:rStyle w:val="CodeinText"/>
                 <w:b w:val="0"/>
@@ -3302,7 +3386,7 @@
         </w:rPr>
         <w:t>#</w:t>
       </w:r>
-      <w:del w:id="223" w:author="JSkinner" w:date="2010-04-03T12:47:00Z">
+      <w:del w:id="230" w:author="JSkinner" w:date="2010-04-03T12:47:00Z">
         <w:r>
           <w:rPr>
             <w:rStyle w:val="CodeinText"/>
@@ -3312,13 +3396,13 @@
           <w:delText xml:space="preserve">3 </w:delText>
         </w:r>
       </w:del>
-      <w:ins w:id="224" w:author="JSkinner" w:date="2010-04-03T12:47:00Z">
+      <w:ins w:id="231" w:author="JSkinner" w:date="2010-04-03T12:47:00Z">
         <w:r>
           <w:rPr>
             <w:rStyle w:val="CodeinText"/>
             <w:rFonts w:ascii="Arial" w:hAnsi="Arial"/>
             <w:sz w:val="15"/>
-            <w:rPrChange w:id="225" w:author="JSkinner" w:date="2010-04-03T12:50:00Z">
+            <w:rPrChange w:id="232" w:author="JSkinner" w:date="2010-04-03T12:50:00Z">
               <w:rPr>
                 <w:rStyle w:val="CodeinText"/>
                 <w:b w:val="0"/>
@@ -3336,7 +3420,7 @@
           <w:t xml:space="preserve"> </w:t>
         </w:r>
       </w:ins>
-      <w:del w:id="226" w:author="JSkinner" w:date="2010-04-03T12:49:00Z">
+      <w:del w:id="233" w:author="JSkinner" w:date="2010-04-03T12:49:00Z">
         <w:r>
           <w:rPr>
             <w:rStyle w:val="CodeinText"/>
@@ -3346,13 +3430,13 @@
           <w:delText>- Render the list items with Title and Author</w:delText>
         </w:r>
       </w:del>
-      <w:ins w:id="227" w:author="JSkinner" w:date="2010-04-03T12:49:00Z">
+      <w:ins w:id="234" w:author="JSkinner" w:date="2010-04-03T12:49:00Z">
         <w:r>
           <w:rPr>
             <w:rStyle w:val="CodeinText"/>
             <w:rFonts w:ascii="Arial" w:hAnsi="Arial"/>
             <w:sz w:val="15"/>
-            <w:rPrChange w:id="228" w:author="JSkinner" w:date="2010-04-03T12:50:00Z">
+            <w:rPrChange w:id="235" w:author="JSkinner" w:date="2010-04-03T12:50:00Z">
               <w:rPr>
                 <w:rStyle w:val="CodeinText"/>
                 <w:b w:val="0"/>
@@ -3362,13 +3446,13 @@
           <w:t xml:space="preserve">Renders title and </w:t>
         </w:r>
       </w:ins>
-      <w:ins w:id="229" w:author="JSkinner" w:date="2010-04-03T12:50:00Z">
+      <w:ins w:id="236" w:author="JSkinner" w:date="2010-04-03T12:50:00Z">
         <w:r>
           <w:rPr>
             <w:rStyle w:val="CodeinText"/>
             <w:rFonts w:ascii="Arial" w:hAnsi="Arial"/>
             <w:sz w:val="15"/>
-            <w:rPrChange w:id="230" w:author="JSkinner" w:date="2010-04-03T12:50:00Z">
+            <w:rPrChange w:id="237" w:author="JSkinner" w:date="2010-04-03T12:50:00Z">
               <w:rPr>
                 <w:rStyle w:val="CodeinText"/>
                 <w:b w:val="0"/>
@@ -3385,10 +3469,11 @@
         <w:rPr>
           <w:rStyle w:val="CodeinText"/>
           <w:rFonts w:ascii="Arial" w:hAnsi="Arial"/>
+          <w:b w:val="0"/>
           <w:sz w:val="15"/>
           <w:szCs w:val="16"/>
         </w:rPr>
-        <w:pPrChange w:id="231" w:author="JSkinner" w:date="2010-04-03T12:47:00Z">
+        <w:pPrChange w:id="238" w:author="JSkinner" w:date="2010-04-03T12:47:00Z">
           <w:pPr>
             <w:pStyle w:val="Code"/>
           </w:pPr>
@@ -3496,9 +3581,17 @@
         <w:pStyle w:val="Code"/>
       </w:pPr>
       <w:r>
-        <w:t xml:space="preserve">&lt;%@ Import Namespace="RssWidgetPortableArea.Areas.RssWidget"%&gt;   </w:t>
-      </w:r>
-      <w:ins w:id="232" w:author="JSkinner" w:date="2010-04-03T12:56:00Z">
+        <w:t>&lt;%@ Import Namespace="RssWidgetPortableArea</w:t>
+      </w:r>
+      <w:del w:id="239" w:author="Jeffrey" w:date="2010-04-10T16:59:00Z">
+        <w:r>
+          <w:delText>.Areas.RssWidget</w:delText>
+        </w:r>
+      </w:del>
+      <w:r>
+        <w:t xml:space="preserve">"%&gt;   </w:t>
+      </w:r>
+      <w:ins w:id="240" w:author="JSkinner" w:date="2010-04-03T12:56:00Z">
         <w:r>
           <w:t xml:space="preserve">    </w:t>
         </w:r>
@@ -3506,12 +3599,12 @@
       <w:r>
         <w:t>#</w:t>
       </w:r>
-      <w:del w:id="233" w:author="JSkinner" w:date="2010-04-03T12:58:00Z">
+      <w:del w:id="241" w:author="JSkinner" w:date="2010-04-03T12:58:00Z">
         <w:r>
           <w:delText>1</w:delText>
         </w:r>
       </w:del>
-      <w:ins w:id="234" w:author="JSkinner" w:date="2010-04-03T12:58:00Z">
+      <w:ins w:id="242" w:author="JSkinner" w:date="2010-04-03T12:58:00Z">
         <w:r>
           <w:t>A</w:t>
         </w:r>
@@ -3529,62 +3622,62 @@
       <w:r>
         <w:t xml:space="preserve">&lt;asp:Content ID="indexTitle" </w:t>
       </w:r>
-      <w:del w:id="235" w:author="JSkinner" w:date="2010-04-03T12:02:00Z">
+      <w:del w:id="243" w:author="JSkinner" w:date="2010-04-03T12:02:00Z">
         <w:r>
           <w:tab/>
         </w:r>
       </w:del>
-      <w:ins w:id="236" w:author="JSkinner" w:date="2010-04-03T12:02:00Z">
+      <w:ins w:id="244" w:author="JSkinner" w:date="2010-04-03T12:02:00Z">
         <w:r>
           <w:t xml:space="preserve">    </w:t>
         </w:r>
       </w:ins>
-      <w:del w:id="237" w:author="JSkinner" w:date="2010-04-03T12:02:00Z">
+      <w:del w:id="245" w:author="JSkinner" w:date="2010-04-03T12:02:00Z">
         <w:r>
           <w:tab/>
         </w:r>
       </w:del>
-      <w:ins w:id="238" w:author="JSkinner" w:date="2010-04-03T12:02:00Z">
+      <w:ins w:id="246" w:author="JSkinner" w:date="2010-04-03T12:02:00Z">
         <w:r>
           <w:t xml:space="preserve">    </w:t>
         </w:r>
       </w:ins>
-      <w:del w:id="239" w:author="JSkinner" w:date="2010-04-03T12:02:00Z">
+      <w:del w:id="247" w:author="JSkinner" w:date="2010-04-03T12:02:00Z">
         <w:r>
           <w:tab/>
         </w:r>
       </w:del>
-      <w:ins w:id="240" w:author="JSkinner" w:date="2010-04-03T12:02:00Z">
+      <w:ins w:id="248" w:author="JSkinner" w:date="2010-04-03T12:02:00Z">
         <w:r>
           <w:t xml:space="preserve">    </w:t>
         </w:r>
       </w:ins>
-      <w:del w:id="241" w:author="JSkinner" w:date="2010-04-03T12:02:00Z">
+      <w:del w:id="249" w:author="JSkinner" w:date="2010-04-03T12:02:00Z">
         <w:r>
           <w:tab/>
         </w:r>
       </w:del>
-      <w:ins w:id="242" w:author="JSkinner" w:date="2010-04-03T12:02:00Z">
+      <w:ins w:id="250" w:author="JSkinner" w:date="2010-04-03T12:02:00Z">
         <w:r>
           <w:t xml:space="preserve">    </w:t>
         </w:r>
       </w:ins>
-      <w:del w:id="243" w:author="JSkinner" w:date="2010-04-03T12:02:00Z">
+      <w:del w:id="251" w:author="JSkinner" w:date="2010-04-03T12:02:00Z">
         <w:r>
           <w:tab/>
         </w:r>
       </w:del>
-      <w:ins w:id="244" w:author="JSkinner" w:date="2010-04-03T12:02:00Z">
+      <w:ins w:id="252" w:author="JSkinner" w:date="2010-04-03T12:02:00Z">
         <w:r>
           <w:t xml:space="preserve">    </w:t>
         </w:r>
       </w:ins>
-      <w:ins w:id="245" w:author="JSkinner" w:date="2010-04-03T12:56:00Z">
+      <w:ins w:id="253" w:author="JSkinner" w:date="2010-04-03T12:56:00Z">
         <w:r>
           <w:t xml:space="preserve">                    </w:t>
         </w:r>
       </w:ins>
-      <w:del w:id="246" w:author="JSkinner" w:date="2010-04-03T12:58:00Z">
+      <w:del w:id="254" w:author="JSkinner" w:date="2010-04-03T12:58:00Z">
         <w:r>
           <w:delText>#2</w:delText>
         </w:r>
@@ -3594,12 +3687,12 @@
       <w:pPr>
         <w:pStyle w:val="Code"/>
       </w:pPr>
-      <w:del w:id="247" w:author="JSkinner" w:date="2010-04-03T12:02:00Z">
+      <w:del w:id="255" w:author="JSkinner" w:date="2010-04-03T12:02:00Z">
         <w:r>
           <w:tab/>
         </w:r>
       </w:del>
-      <w:ins w:id="248" w:author="JSkinner" w:date="2010-04-03T12:02:00Z">
+      <w:ins w:id="256" w:author="JSkinner" w:date="2010-04-03T12:02:00Z">
         <w:r>
           <w:t xml:space="preserve">    </w:t>
         </w:r>
@@ -3644,102 +3737,102 @@
       <w:r>
         <w:t xml:space="preserve">   </w:t>
       </w:r>
-      <w:del w:id="249" w:author="JSkinner" w:date="2010-04-03T12:02:00Z">
+      <w:del w:id="257" w:author="JSkinner" w:date="2010-04-03T12:02:00Z">
         <w:r>
           <w:tab/>
         </w:r>
       </w:del>
-      <w:ins w:id="250" w:author="JSkinner" w:date="2010-04-03T12:02:00Z">
+      <w:ins w:id="258" w:author="JSkinner" w:date="2010-04-03T12:02:00Z">
         <w:r>
           <w:t xml:space="preserve">    </w:t>
         </w:r>
       </w:ins>
-      <w:del w:id="251" w:author="JSkinner" w:date="2010-04-03T12:02:00Z">
+      <w:del w:id="259" w:author="JSkinner" w:date="2010-04-03T12:02:00Z">
         <w:r>
           <w:tab/>
         </w:r>
       </w:del>
-      <w:ins w:id="252" w:author="JSkinner" w:date="2010-04-03T12:02:00Z">
+      <w:ins w:id="260" w:author="JSkinner" w:date="2010-04-03T12:02:00Z">
         <w:r>
           <w:t xml:space="preserve">    </w:t>
         </w:r>
       </w:ins>
-      <w:del w:id="253" w:author="JSkinner" w:date="2010-04-03T12:02:00Z">
+      <w:del w:id="261" w:author="JSkinner" w:date="2010-04-03T12:02:00Z">
         <w:r>
           <w:tab/>
         </w:r>
       </w:del>
-      <w:ins w:id="254" w:author="JSkinner" w:date="2010-04-03T12:02:00Z">
+      <w:ins w:id="262" w:author="JSkinner" w:date="2010-04-03T12:02:00Z">
         <w:r>
           <w:t xml:space="preserve">    </w:t>
         </w:r>
       </w:ins>
-      <w:del w:id="255" w:author="JSkinner" w:date="2010-04-03T12:02:00Z">
+      <w:del w:id="263" w:author="JSkinner" w:date="2010-04-03T12:02:00Z">
         <w:r>
           <w:tab/>
         </w:r>
       </w:del>
-      <w:ins w:id="256" w:author="JSkinner" w:date="2010-04-03T12:02:00Z">
+      <w:ins w:id="264" w:author="JSkinner" w:date="2010-04-03T12:02:00Z">
         <w:r>
           <w:t xml:space="preserve">    </w:t>
         </w:r>
       </w:ins>
-      <w:del w:id="257" w:author="JSkinner" w:date="2010-04-03T12:02:00Z">
+      <w:del w:id="265" w:author="JSkinner" w:date="2010-04-03T12:02:00Z">
         <w:r>
           <w:tab/>
         </w:r>
       </w:del>
-      <w:ins w:id="258" w:author="JSkinner" w:date="2010-04-03T12:02:00Z">
+      <w:ins w:id="266" w:author="JSkinner" w:date="2010-04-03T12:02:00Z">
         <w:r>
           <w:t xml:space="preserve">    </w:t>
         </w:r>
       </w:ins>
-      <w:del w:id="259" w:author="JSkinner" w:date="2010-04-03T12:02:00Z">
+      <w:del w:id="267" w:author="JSkinner" w:date="2010-04-03T12:02:00Z">
         <w:r>
           <w:tab/>
         </w:r>
       </w:del>
-      <w:ins w:id="260" w:author="JSkinner" w:date="2010-04-03T12:02:00Z">
+      <w:ins w:id="268" w:author="JSkinner" w:date="2010-04-03T12:02:00Z">
         <w:r>
           <w:t xml:space="preserve">    </w:t>
         </w:r>
       </w:ins>
-      <w:del w:id="261" w:author="JSkinner" w:date="2010-04-03T12:02:00Z">
+      <w:del w:id="269" w:author="JSkinner" w:date="2010-04-03T12:02:00Z">
         <w:r>
           <w:tab/>
         </w:r>
       </w:del>
-      <w:ins w:id="262" w:author="JSkinner" w:date="2010-04-03T12:02:00Z">
+      <w:ins w:id="270" w:author="JSkinner" w:date="2010-04-03T12:02:00Z">
         <w:r>
           <w:t xml:space="preserve">    </w:t>
         </w:r>
       </w:ins>
-      <w:del w:id="263" w:author="JSkinner" w:date="2010-04-03T12:02:00Z">
+      <w:del w:id="271" w:author="JSkinner" w:date="2010-04-03T12:02:00Z">
         <w:r>
           <w:tab/>
         </w:r>
       </w:del>
-      <w:ins w:id="264" w:author="JSkinner" w:date="2010-04-03T12:02:00Z">
+      <w:ins w:id="272" w:author="JSkinner" w:date="2010-04-03T12:02:00Z">
         <w:r>
           <w:t xml:space="preserve">    </w:t>
         </w:r>
       </w:ins>
-      <w:del w:id="265" w:author="JSkinner" w:date="2010-04-03T12:02:00Z">
+      <w:del w:id="273" w:author="JSkinner" w:date="2010-04-03T12:02:00Z">
         <w:r>
           <w:tab/>
         </w:r>
       </w:del>
-      <w:ins w:id="266" w:author="JSkinner" w:date="2010-04-03T12:02:00Z">
+      <w:ins w:id="274" w:author="JSkinner" w:date="2010-04-03T12:02:00Z">
         <w:r>
           <w:t xml:space="preserve">    </w:t>
         </w:r>
       </w:ins>
-      <w:del w:id="267" w:author="JSkinner" w:date="2010-04-03T12:02:00Z">
+      <w:del w:id="275" w:author="JSkinner" w:date="2010-04-03T12:02:00Z">
         <w:r>
           <w:tab/>
         </w:r>
       </w:del>
-      <w:ins w:id="268" w:author="JSkinner" w:date="2010-04-03T12:02:00Z">
+      <w:ins w:id="276" w:author="JSkinner" w:date="2010-04-03T12:02:00Z">
         <w:r>
           <w:t xml:space="preserve">    </w:t>
         </w:r>
@@ -3752,102 +3845,102 @@
       <w:r>
         <w:t>&lt;%</w:t>
       </w:r>
-      <w:del w:id="269" w:author="JSkinner" w:date="2010-04-03T12:02:00Z">
+      <w:del w:id="277" w:author="JSkinner" w:date="2010-04-03T12:02:00Z">
         <w:r>
           <w:tab/>
         </w:r>
       </w:del>
-      <w:ins w:id="270" w:author="JSkinner" w:date="2010-04-03T12:02:00Z">
+      <w:ins w:id="278" w:author="JSkinner" w:date="2010-04-03T12:02:00Z">
         <w:r>
           <w:t xml:space="preserve">    </w:t>
         </w:r>
       </w:ins>
-      <w:del w:id="271" w:author="JSkinner" w:date="2010-04-03T12:02:00Z">
+      <w:del w:id="279" w:author="JSkinner" w:date="2010-04-03T12:02:00Z">
         <w:r>
           <w:tab/>
         </w:r>
       </w:del>
-      <w:ins w:id="272" w:author="JSkinner" w:date="2010-04-03T12:02:00Z">
+      <w:ins w:id="280" w:author="JSkinner" w:date="2010-04-03T12:02:00Z">
         <w:r>
           <w:t xml:space="preserve">    </w:t>
         </w:r>
       </w:ins>
-      <w:del w:id="273" w:author="JSkinner" w:date="2010-04-03T12:02:00Z">
+      <w:del w:id="281" w:author="JSkinner" w:date="2010-04-03T12:02:00Z">
         <w:r>
           <w:tab/>
         </w:r>
       </w:del>
-      <w:ins w:id="274" w:author="JSkinner" w:date="2010-04-03T12:02:00Z">
+      <w:ins w:id="282" w:author="JSkinner" w:date="2010-04-03T12:02:00Z">
         <w:r>
           <w:t xml:space="preserve">    </w:t>
         </w:r>
       </w:ins>
-      <w:del w:id="275" w:author="JSkinner" w:date="2010-04-03T12:02:00Z">
+      <w:del w:id="283" w:author="JSkinner" w:date="2010-04-03T12:02:00Z">
         <w:r>
           <w:tab/>
         </w:r>
       </w:del>
-      <w:ins w:id="276" w:author="JSkinner" w:date="2010-04-03T12:02:00Z">
+      <w:ins w:id="284" w:author="JSkinner" w:date="2010-04-03T12:02:00Z">
         <w:r>
           <w:t xml:space="preserve">    </w:t>
         </w:r>
       </w:ins>
-      <w:del w:id="277" w:author="JSkinner" w:date="2010-04-03T12:02:00Z">
+      <w:del w:id="285" w:author="JSkinner" w:date="2010-04-03T12:02:00Z">
         <w:r>
           <w:tab/>
         </w:r>
       </w:del>
-      <w:ins w:id="278" w:author="JSkinner" w:date="2010-04-03T12:02:00Z">
+      <w:ins w:id="286" w:author="JSkinner" w:date="2010-04-03T12:02:00Z">
         <w:r>
           <w:t xml:space="preserve">    </w:t>
         </w:r>
       </w:ins>
-      <w:del w:id="279" w:author="JSkinner" w:date="2010-04-03T12:02:00Z">
+      <w:del w:id="287" w:author="JSkinner" w:date="2010-04-03T12:02:00Z">
         <w:r>
           <w:tab/>
         </w:r>
       </w:del>
-      <w:ins w:id="280" w:author="JSkinner" w:date="2010-04-03T12:02:00Z">
+      <w:ins w:id="288" w:author="JSkinner" w:date="2010-04-03T12:02:00Z">
         <w:r>
           <w:t xml:space="preserve">    </w:t>
         </w:r>
       </w:ins>
-      <w:del w:id="281" w:author="JSkinner" w:date="2010-04-03T12:02:00Z">
+      <w:del w:id="289" w:author="JSkinner" w:date="2010-04-03T12:02:00Z">
         <w:r>
           <w:tab/>
         </w:r>
       </w:del>
-      <w:ins w:id="282" w:author="JSkinner" w:date="2010-04-03T12:02:00Z">
+      <w:ins w:id="290" w:author="JSkinner" w:date="2010-04-03T12:02:00Z">
         <w:r>
           <w:t xml:space="preserve">    </w:t>
         </w:r>
       </w:ins>
-      <w:del w:id="283" w:author="JSkinner" w:date="2010-04-03T12:02:00Z">
+      <w:del w:id="291" w:author="JSkinner" w:date="2010-04-03T12:02:00Z">
         <w:r>
           <w:tab/>
         </w:r>
       </w:del>
-      <w:ins w:id="284" w:author="JSkinner" w:date="2010-04-03T12:02:00Z">
+      <w:ins w:id="292" w:author="JSkinner" w:date="2010-04-03T12:02:00Z">
         <w:r>
           <w:t xml:space="preserve">    </w:t>
         </w:r>
       </w:ins>
-      <w:del w:id="285" w:author="JSkinner" w:date="2010-04-03T12:02:00Z">
+      <w:del w:id="293" w:author="JSkinner" w:date="2010-04-03T12:02:00Z">
         <w:r>
           <w:tab/>
         </w:r>
       </w:del>
-      <w:ins w:id="286" w:author="JSkinner" w:date="2010-04-03T12:02:00Z">
+      <w:ins w:id="294" w:author="JSkinner" w:date="2010-04-03T12:02:00Z">
         <w:r>
           <w:t xml:space="preserve">    </w:t>
         </w:r>
       </w:ins>
-      <w:ins w:id="287" w:author="JSkinner" w:date="2010-04-03T12:56:00Z">
+      <w:ins w:id="295" w:author="JSkinner" w:date="2010-04-03T12:56:00Z">
         <w:r>
           <w:t xml:space="preserve">                                </w:t>
         </w:r>
       </w:ins>
-      <w:del w:id="288" w:author="JSkinner" w:date="2010-04-03T12:56:00Z">
+      <w:del w:id="296" w:author="JSkinner" w:date="2010-04-03T12:56:00Z">
         <w:r>
           <w:delText>#3</w:delText>
         </w:r>
@@ -3857,18 +3950,18 @@
       <w:pPr>
         <w:pStyle w:val="Code"/>
         <w:rPr>
-          <w:ins w:id="289" w:author="JSkinner" w:date="2010-04-03T12:56:00Z"/>
+          <w:ins w:id="297" w:author="JSkinner" w:date="2010-04-03T12:56:00Z"/>
         </w:rPr>
       </w:pPr>
       <w:r>
         <w:t>Html.RssWidget(</w:t>
       </w:r>
-      <w:ins w:id="290" w:author="JSkinner" w:date="2010-04-03T12:56:00Z">
+      <w:ins w:id="298" w:author="JSkinner" w:date="2010-04-03T12:56:00Z">
         <w:r>
           <w:t xml:space="preserve">                                                      #</w:t>
         </w:r>
       </w:ins>
-      <w:ins w:id="291" w:author="JSkinner" w:date="2010-04-03T12:57:00Z">
+      <w:ins w:id="299" w:author="JSkinner" w:date="2010-04-03T12:57:00Z">
         <w:r>
           <w:t>1</w:t>
         </w:r>
@@ -3878,9 +3971,8 @@
       <w:pPr>
         <w:pStyle w:val="Code"/>
       </w:pPr>
-      <w:ins w:id="292" w:author="JSkinner" w:date="2010-04-03T12:56:00Z">
-        <w:r>
-          <w:lastRenderedPageBreak/>
+      <w:ins w:id="300" w:author="JSkinner" w:date="2010-04-03T12:56:00Z">
+        <w:r>
           <w:t xml:space="preserve">    </w:t>
         </w:r>
       </w:ins>
@@ -3916,28 +4008,28 @@
       <w:pPr>
         <w:pStyle w:val="CodeAnnotation"/>
         <w:rPr>
-          <w:del w:id="293" w:author="JSkinner" w:date="2010-04-03T12:57:00Z"/>
+          <w:del w:id="301" w:author="JSkinner" w:date="2010-04-03T12:57:00Z"/>
         </w:rPr>
       </w:pPr>
       <w:r>
         <w:t>#</w:t>
       </w:r>
-      <w:del w:id="294" w:author="JSkinner" w:date="2010-04-03T12:57:00Z">
+      <w:del w:id="302" w:author="JSkinner" w:date="2010-04-03T12:57:00Z">
         <w:r>
           <w:delText xml:space="preserve">1 </w:delText>
         </w:r>
       </w:del>
-      <w:ins w:id="295" w:author="JSkinner" w:date="2010-04-03T12:57:00Z">
+      <w:ins w:id="303" w:author="JSkinner" w:date="2010-04-03T12:57:00Z">
         <w:r>
           <w:t xml:space="preserve">A </w:t>
         </w:r>
       </w:ins>
-      <w:del w:id="296" w:author="JSkinner" w:date="2010-04-03T12:57:00Z">
+      <w:del w:id="304" w:author="JSkinner" w:date="2010-04-03T12:57:00Z">
         <w:r>
           <w:delText>The html helper namespace is referenced</w:delText>
         </w:r>
       </w:del>
-      <w:ins w:id="297" w:author="JSkinner" w:date="2010-04-03T12:57:00Z">
+      <w:ins w:id="305" w:author="JSkinner" w:date="2010-04-03T12:57:00Z">
         <w:r>
           <w:t>Import helper namespace</w:t>
         </w:r>
@@ -3947,7 +4039,7 @@
       <w:pPr>
         <w:pStyle w:val="CodeAnnotation"/>
       </w:pPr>
-      <w:del w:id="298" w:author="JSkinner" w:date="2010-04-03T12:57:00Z">
+      <w:del w:id="306" w:author="JSkinner" w:date="2010-04-03T12:57:00Z">
         <w:r>
           <w:delText>#2 Existing view content</w:delText>
         </w:r>
@@ -3957,23 +4049,23 @@
       <w:pPr>
         <w:pStyle w:val="CodeAnnotation"/>
         <w:rPr>
-          <w:ins w:id="299" w:author="JSkinner" w:date="2010-04-03T12:57:00Z"/>
+          <w:ins w:id="307" w:author="JSkinner" w:date="2010-04-03T12:57:00Z"/>
         </w:rPr>
       </w:pPr>
       <w:r>
         <w:t>#</w:t>
       </w:r>
-      <w:del w:id="300" w:author="JSkinner" w:date="2010-04-03T12:57:00Z">
+      <w:del w:id="308" w:author="JSkinner" w:date="2010-04-03T12:57:00Z">
         <w:r>
           <w:delText xml:space="preserve">3 </w:delText>
         </w:r>
       </w:del>
-      <w:ins w:id="301" w:author="JSkinner" w:date="2010-04-03T12:57:00Z">
+      <w:ins w:id="309" w:author="JSkinner" w:date="2010-04-03T12:57:00Z">
         <w:r>
           <w:t xml:space="preserve">1 </w:t>
         </w:r>
       </w:ins>
-      <w:del w:id="302" w:author="JSkinner" w:date="2010-04-03T12:57:00Z">
+      <w:del w:id="310" w:author="JSkinner" w:date="2010-04-03T12:57:00Z">
         <w:r>
           <w:delText xml:space="preserve">RssWidget is called into the </w:delText>
         </w:r>
@@ -3981,7 +4073,7 @@
           <w:delText>portable area</w:delText>
         </w:r>
       </w:del>
-      <w:ins w:id="303" w:author="JSkinner" w:date="2010-04-03T12:57:00Z">
+      <w:ins w:id="311" w:author="JSkinner" w:date="2010-04-03T12:57:00Z">
         <w:r>
           <w:t>Invoke RssWidget helper</w:t>
         </w:r>
@@ -3991,7 +4083,7 @@
       <w:pPr>
         <w:pStyle w:val="CodeAnnotation"/>
         <w:rPr>
-          <w:del w:id="304" w:author="JSkinner" w:date="2010-04-03T12:58:00Z"/>
+          <w:del w:id="312" w:author="JSkinner" w:date="2010-04-03T12:58:00Z"/>
         </w:rPr>
       </w:pPr>
     </w:p>
@@ -4008,7 +4100,7 @@
       <w:r>
         <w:t xml:space="preserve"> is the call </w:t>
       </w:r>
-      <w:del w:id="305" w:author="JSkinner" w:date="2010-04-03T12:57:00Z">
+      <w:del w:id="313" w:author="JSkinner" w:date="2010-04-03T12:57:00Z">
         <w:r>
           <w:rPr>
             <w:rStyle w:val="Bold"/>
@@ -4031,14 +4123,14 @@
       <w:r>
         <w:t xml:space="preserve"> method</w:t>
       </w:r>
-      <w:ins w:id="306" w:author="JSkinner" w:date="2010-04-03T12:57:00Z">
+      <w:ins w:id="314" w:author="JSkinner" w:date="2010-04-03T12:57:00Z">
         <w:r>
           <w:t xml:space="preserve"> </w:t>
         </w:r>
         <w:r>
           <w:rPr>
             <w:rStyle w:val="Bold"/>
-            <w:rPrChange w:id="307" w:author="JSkinner" w:date="2010-04-03T12:57:00Z">
+            <w:rPrChange w:id="315" w:author="JSkinner" w:date="2010-04-03T12:57:00Z">
               <w:rPr>
                 <w:rFonts w:ascii="Courier New" w:hAnsi="Courier New"/>
                 <w:snapToGrid w:val="0"/>
@@ -4059,7 +4151,7 @@
         <w:r>
           <w:rPr>
             <w:rStyle w:val="Bold"/>
-            <w:rPrChange w:id="308" w:author="JSkinner" w:date="2010-04-03T12:57:00Z">
+            <w:rPrChange w:id="316" w:author="JSkinner" w:date="2010-04-03T12:57:00Z">
               <w:rPr>
                 <w:rFonts w:ascii="Courier New" w:hAnsi="Courier New"/>
                 <w:snapToGrid w:val="0"/>
@@ -4093,12 +4185,12 @@
       <w:r>
         <w:t>from the online service Twitter.com, the resulting webpage will be displayed</w:t>
       </w:r>
-      <w:ins w:id="309" w:author="JSkinner" w:date="2010-04-03T13:00:00Z">
+      <w:ins w:id="317" w:author="JSkinner" w:date="2010-04-03T13:00:00Z">
         <w:r>
           <w:t xml:space="preserve"> as shown in </w:t>
         </w:r>
       </w:ins>
-      <w:del w:id="310" w:author="JSkinner" w:date="2010-04-03T13:00:00Z">
+      <w:del w:id="318" w:author="JSkinner" w:date="2010-04-03T13:00:00Z">
         <w:r>
           <w:delText xml:space="preserve">.  See </w:delText>
         </w:r>
@@ -4144,7 +4236,7 @@
                     </pic:cNvPicPr>
                   </pic:nvPicPr>
                   <pic:blipFill>
-                    <a:blip r:embed="rId13" cstate="print"/>
+                    <a:blip r:embed="rId14" cstate="print"/>
                     <a:srcRect/>
                     <a:stretch>
                       <a:fillRect/>
@@ -4206,7 +4298,7 @@
       <w:r>
         <w:t>helper method that is used in the applications view</w:t>
       </w:r>
-      <w:del w:id="311" w:author="JSkinner" w:date="2010-04-03T13:01:00Z">
+      <w:del w:id="319" w:author="JSkinner" w:date="2010-04-03T13:01:00Z">
         <w:r>
           <w:delText>,</w:delText>
         </w:r>
@@ -4214,7 +4306,7 @@
       <w:r>
         <w:t xml:space="preserve"> is the syntactic sugar that </w:t>
       </w:r>
-      <w:del w:id="312" w:author="JSkinner" w:date="2010-04-03T13:01:00Z">
+      <w:del w:id="320" w:author="JSkinner" w:date="2010-04-03T13:01:00Z">
         <w:r>
           <w:delText xml:space="preserve"> </w:delText>
         </w:r>
@@ -4341,694 +4433,699 @@
         <w:pStyle w:val="Code"/>
       </w:pPr>
       <w:r>
-        <w:t>namespace RssWidgetPortableArea.Areas.RssWidget</w:t>
-      </w:r>
-    </w:p>
-    <w:p>
-      <w:pPr>
-        <w:pStyle w:val="Code"/>
-      </w:pPr>
+        <w:t>namespace RssWidgetPortableArea</w:t>
+      </w:r>
+      <w:del w:id="321" w:author="Jeffrey" w:date="2010-04-10T17:00:00Z">
+        <w:r>
+          <w:delText>.Areas.RssWidget</w:delText>
+        </w:r>
+      </w:del>
+    </w:p>
+    <w:p>
+      <w:pPr>
+        <w:pStyle w:val="Code"/>
+      </w:pPr>
+      <w:r>
+        <w:t>{</w:t>
+      </w:r>
+    </w:p>
+    <w:p>
+      <w:pPr>
+        <w:pStyle w:val="Code"/>
+      </w:pPr>
+      <w:r>
+        <w:t xml:space="preserve">    public static class HtmlHelperExtensions</w:t>
+      </w:r>
+    </w:p>
+    <w:p>
+      <w:pPr>
+        <w:pStyle w:val="Code"/>
+      </w:pPr>
+      <w:r>
+        <w:t xml:space="preserve">    {</w:t>
+      </w:r>
+    </w:p>
+    <w:p>
+      <w:pPr>
+        <w:pStyle w:val="Code"/>
+      </w:pPr>
+      <w:r>
+        <w:t xml:space="preserve">        public static void RssWidget(this HtmlHelper helper, string RssUrl)</w:t>
+      </w:r>
+    </w:p>
+    <w:p>
+      <w:pPr>
+        <w:pStyle w:val="Code"/>
+      </w:pPr>
+      <w:r>
+        <w:t xml:space="preserve">        {</w:t>
+      </w:r>
+    </w:p>
+    <w:p>
+      <w:pPr>
+        <w:pStyle w:val="Code"/>
+      </w:pPr>
+      <w:r>
+        <w:t xml:space="preserve">            helper.RenderAction("Index", "RssWidget", </w:t>
+      </w:r>
+      <w:r>
+        <w:t xml:space="preserve">    </w:t>
+      </w:r>
+      <w:del w:id="322" w:author="JSkinner" w:date="2010-04-03T12:02:00Z">
+        <w:r>
+          <w:tab/>
+        </w:r>
+      </w:del>
+      <w:ins w:id="323" w:author="JSkinner" w:date="2010-04-03T12:02:00Z">
+        <w:r>
+          <w:t xml:space="preserve">    </w:t>
+        </w:r>
+      </w:ins>
+      <w:del w:id="324" w:author="JSkinner" w:date="2010-04-03T12:02:00Z">
+        <w:r>
+          <w:tab/>
+        </w:r>
+      </w:del>
+      <w:ins w:id="325" w:author="JSkinner" w:date="2010-04-03T12:02:00Z">
+        <w:r>
+          <w:t xml:space="preserve">    </w:t>
+        </w:r>
+      </w:ins>
+      <w:r>
+        <w:t>#</w:t>
+      </w:r>
+      <w:del w:id="326" w:author="JSkinner" w:date="2010-04-03T13:02:00Z">
+        <w:r>
+          <w:delText>1</w:delText>
+        </w:r>
+      </w:del>
+      <w:ins w:id="327" w:author="JSkinner" w:date="2010-04-03T13:02:00Z">
+        <w:r>
+          <w:t>A</w:t>
+        </w:r>
+      </w:ins>
+    </w:p>
+    <w:p>
+      <w:pPr>
+        <w:pStyle w:val="Code"/>
+      </w:pPr>
+      <w:del w:id="328" w:author="JSkinner" w:date="2010-04-03T12:02:00Z">
+        <w:r>
+          <w:lastRenderedPageBreak/>
+          <w:tab/>
+        </w:r>
+      </w:del>
+      <w:ins w:id="329" w:author="JSkinner" w:date="2010-04-03T12:02:00Z">
+        <w:r>
+          <w:t xml:space="preserve">    </w:t>
+        </w:r>
+      </w:ins>
+      <w:del w:id="330" w:author="JSkinner" w:date="2010-04-03T12:02:00Z">
+        <w:r>
+          <w:tab/>
+        </w:r>
+      </w:del>
+      <w:ins w:id="331" w:author="JSkinner" w:date="2010-04-03T12:02:00Z">
+        <w:r>
+          <w:t xml:space="preserve">    </w:t>
+        </w:r>
+      </w:ins>
+      <w:del w:id="332" w:author="JSkinner" w:date="2010-04-03T12:02:00Z">
+        <w:r>
+          <w:tab/>
+        </w:r>
+      </w:del>
+      <w:ins w:id="333" w:author="JSkinner" w:date="2010-04-03T12:02:00Z">
+        <w:r>
+          <w:t xml:space="preserve">    </w:t>
+        </w:r>
+      </w:ins>
+      <w:del w:id="334" w:author="JSkinner" w:date="2010-04-03T12:02:00Z">
+        <w:r>
+          <w:tab/>
+        </w:r>
+      </w:del>
+      <w:ins w:id="335" w:author="JSkinner" w:date="2010-04-03T12:02:00Z">
+        <w:r>
+          <w:t xml:space="preserve">    </w:t>
+        </w:r>
+      </w:ins>
+      <w:r>
+        <w:t>new {RssUrl, Area = "RssWidget"});</w:t>
+      </w:r>
+      <w:del w:id="336" w:author="JSkinner" w:date="2010-04-03T12:02:00Z">
+        <w:r>
+          <w:tab/>
+        </w:r>
+      </w:del>
+      <w:ins w:id="337" w:author="JSkinner" w:date="2010-04-03T12:02:00Z">
+        <w:r>
+          <w:t xml:space="preserve">    </w:t>
+        </w:r>
+      </w:ins>
+      <w:del w:id="338" w:author="JSkinner" w:date="2010-04-03T12:02:00Z">
+        <w:r>
+          <w:tab/>
+        </w:r>
+      </w:del>
+      <w:ins w:id="339" w:author="JSkinner" w:date="2010-04-03T12:02:00Z">
+        <w:r>
+          <w:t xml:space="preserve">    </w:t>
+        </w:r>
+      </w:ins>
+    </w:p>
+    <w:p>
+      <w:pPr>
+        <w:pStyle w:val="Code"/>
+      </w:pPr>
+      <w:r>
+        <w:t xml:space="preserve">        }</w:t>
+      </w:r>
+    </w:p>
+    <w:p>
+      <w:pPr>
+        <w:pStyle w:val="Code"/>
+      </w:pPr>
+      <w:r>
+        <w:t xml:space="preserve">    }</w:t>
+      </w:r>
+    </w:p>
+    <w:p>
+      <w:pPr>
+        <w:pStyle w:val="Code"/>
+      </w:pPr>
+      <w:r>
+        <w:t>}</w:t>
+      </w:r>
+    </w:p>
+    <w:p>
+      <w:pPr>
+        <w:pStyle w:val="CodeAnnotation"/>
+      </w:pPr>
+      <w:r>
+        <w:t>#</w:t>
+      </w:r>
+      <w:del w:id="340" w:author="JSkinner" w:date="2010-04-03T13:02:00Z">
+        <w:r>
+          <w:delText>1</w:delText>
+        </w:r>
+      </w:del>
+      <w:ins w:id="341" w:author="JSkinner" w:date="2010-04-03T13:02:00Z">
+        <w:r>
+          <w:t>A</w:t>
+        </w:r>
+      </w:ins>
+      <w:del w:id="342" w:author="JSkinner" w:date="2010-04-03T13:02:00Z">
+        <w:r>
+          <w:delText xml:space="preserve"> -</w:delText>
+        </w:r>
+      </w:del>
+      <w:r>
+        <w:t xml:space="preserve"> </w:t>
+      </w:r>
+      <w:del w:id="343" w:author="JSkinner" w:date="2010-04-03T13:02:00Z">
+        <w:r>
+          <w:delText xml:space="preserve">Call to </w:delText>
+        </w:r>
+      </w:del>
+      <w:r>
+        <w:t>RenderAction requires knowledge of the Area</w:t>
+      </w:r>
+      <w:ins w:id="344" w:author="JSkinner" w:date="2010-04-03T13:03:00Z">
+        <w:r>
+          <w:t>'</w:t>
+        </w:r>
+      </w:ins>
+      <w:r>
+        <w:t>s internals</w:t>
+      </w:r>
+    </w:p>
+    <w:p>
+      <w:pPr>
+        <w:pStyle w:val="Body1"/>
+      </w:pPr>
+    </w:p>
+    <w:p>
+      <w:pPr>
+        <w:pStyle w:val="Body1"/>
+      </w:pPr>
+      <w:r>
+        <w:t>The</w:t>
+      </w:r>
+      <w:del w:id="345" w:author="JSkinner" w:date="2010-04-03T13:02:00Z">
+        <w:r>
+          <w:delText xml:space="preserve"> </w:delText>
+        </w:r>
+      </w:del>
+      <w:r>
+        <w:t xml:space="preserve"> </w:t>
+      </w:r>
+      <w:r>
+        <w:rPr>
+          <w:rStyle w:val="CodeinText"/>
+        </w:rPr>
+        <w:t>HtmlHelper</w:t>
+      </w:r>
+      <w:r>
+        <w:t xml:space="preserve"> extension method, displayed in Listing 22.7, shows a call to </w:t>
+      </w:r>
+      <w:r>
+        <w:rPr>
+          <w:rStyle w:val="CodeinText"/>
+        </w:rPr>
+        <w:t>RenderAction</w:t>
+      </w:r>
+      <w:r>
+        <w:t xml:space="preserve"> which could easily be put into an applications view</w:t>
+      </w:r>
+      <w:del w:id="346" w:author="JSkinner" w:date="2010-04-03T13:02:00Z">
+        <w:r>
+          <w:delText>,</w:delText>
+        </w:r>
+      </w:del>
+      <w:r>
+        <w:t xml:space="preserve"> to call into the </w:t>
+      </w:r>
+      <w:r>
+        <w:t>portable area</w:t>
+      </w:r>
+      <w:r>
+        <w:t>, but this call does required knowledge about the internals of the Area. By moving this code into a</w:t>
+      </w:r>
+      <w:ins w:id="347" w:author="JSkinner" w:date="2010-04-03T13:02:00Z">
+        <w:r>
+          <w:t>n</w:t>
+        </w:r>
+      </w:ins>
+      <w:r>
+        <w:t xml:space="preserve"> </w:t>
+      </w:r>
+      <w:del w:id="348" w:author="JSkinner" w:date="2010-04-03T13:02:00Z">
+        <w:r>
+          <w:delText xml:space="preserve">Html </w:delText>
+        </w:r>
+      </w:del>
+      <w:ins w:id="349" w:author="JSkinner" w:date="2010-04-03T13:02:00Z">
+        <w:r>
+          <w:t xml:space="preserve">HTML </w:t>
+        </w:r>
+      </w:ins>
+      <w:del w:id="350" w:author="JSkinner" w:date="2010-04-03T13:02:00Z">
+        <w:r>
+          <w:delText xml:space="preserve">Helper </w:delText>
+        </w:r>
+      </w:del>
+      <w:ins w:id="351" w:author="JSkinner" w:date="2010-04-03T13:02:00Z">
+        <w:r>
+          <w:t xml:space="preserve">helper </w:t>
+        </w:r>
+      </w:ins>
+      <w:r>
+        <w:t xml:space="preserve">extension method, all of that </w:t>
+      </w:r>
+      <w:r>
+        <w:t>portable area</w:t>
+      </w:r>
+      <w:r>
+        <w:t xml:space="preserve"> specific code can be pushed into the </w:t>
+      </w:r>
+      <w:r>
+        <w:t>portable area</w:t>
+      </w:r>
+      <w:r>
+        <w:t xml:space="preserve">.  By doing this the developer using the </w:t>
+      </w:r>
+      <w:del w:id="352" w:author="JSkinner" w:date="2010-04-03T13:03:00Z">
+        <w:r>
+          <w:delText xml:space="preserve">Area </w:delText>
+        </w:r>
+      </w:del>
+      <w:ins w:id="353" w:author="JSkinner" w:date="2010-04-03T13:03:00Z">
+        <w:r>
+          <w:t xml:space="preserve">area </w:t>
+        </w:r>
+      </w:ins>
+      <w:r>
+        <w:t xml:space="preserve">just needs to worry about where the widget should be displayed in the application and what </w:t>
+      </w:r>
+      <w:r>
+        <w:t>RSS</w:t>
+      </w:r>
+      <w:r>
+        <w:t xml:space="preserve"> </w:t>
+      </w:r>
+      <w:del w:id="354" w:author="JSkinner" w:date="2010-04-03T13:03:00Z">
+        <w:r>
+          <w:delText xml:space="preserve">url </w:delText>
+        </w:r>
+      </w:del>
+      <w:ins w:id="355" w:author="JSkinner" w:date="2010-04-03T13:03:00Z">
+        <w:r>
+          <w:t xml:space="preserve">URL </w:t>
+        </w:r>
+      </w:ins>
+      <w:r>
+        <w:t xml:space="preserve">needs to be displayed.  Making this separation of concerns allows the </w:t>
+      </w:r>
+      <w:r>
+        <w:t>portable area</w:t>
+      </w:r>
+      <w:r>
+        <w:t xml:space="preserve"> developer the flexibility to make internal changes to the implementation while </w:t>
+      </w:r>
+      <w:del w:id="356" w:author="JSkinner" w:date="2010-04-03T13:03:00Z">
+        <w:r>
+          <w:delText xml:space="preserve"> </w:delText>
+        </w:r>
+      </w:del>
+      <w:r>
+        <w:t>leaving the public facing interface nice and simple.</w:t>
+      </w:r>
+    </w:p>
+    <w:p>
+      <w:pPr>
+        <w:pStyle w:val="Head1"/>
+      </w:pPr>
+      <w:r>
+        <w:t>22.</w:t>
+      </w:r>
+      <w:ins w:id="357" w:author="User" w:date="2010-04-08T23:26:00Z">
+        <w:r>
+          <w:t>5</w:t>
+        </w:r>
+      </w:ins>
+      <w:del w:id="358" w:author="User" w:date="2010-04-08T23:26:00Z">
+        <w:r>
+          <w:delText>4</w:delText>
+        </w:r>
+      </w:del>
+      <w:r>
+        <w:t xml:space="preserve"> Distributing the RSS Widget </w:t>
+      </w:r>
+    </w:p>
+    <w:p>
+      <w:pPr>
+        <w:pStyle w:val="Body1"/>
+      </w:pPr>
+      <w:r>
+        <w:t xml:space="preserve">So far we covered how to create the widget as well as how to use it from a MVC application. The one missing piece is distributing the RSS Widget </w:t>
+      </w:r>
+      <w:r>
+        <w:t>portable area</w:t>
+      </w:r>
+      <w:r>
+        <w:t xml:space="preserve">.  This entire component was written in a way that allows it to be compiled down to one file.  </w:t>
+      </w:r>
+      <w:del w:id="359" w:author="JSkinner" w:date="2010-04-03T13:03:00Z">
+        <w:r>
+          <w:delText>The i</w:delText>
+        </w:r>
+      </w:del>
+      <w:ins w:id="360" w:author="JSkinner" w:date="2010-04-03T13:03:00Z">
+        <w:r>
+          <w:t>I</w:t>
+        </w:r>
+      </w:ins>
+      <w:r>
+        <w:t xml:space="preserve">n order to use this </w:t>
+      </w:r>
+      <w:r>
+        <w:t>portable area</w:t>
+      </w:r>
+      <w:r>
+        <w:t xml:space="preserve"> from an MVC Application, the application just needs the </w:t>
+      </w:r>
+      <w:r>
+        <w:t>portable area</w:t>
+      </w:r>
+      <w:r>
+        <w:t xml:space="preserve"> in its bin directory.  So distributing the </w:t>
+      </w:r>
+      <w:r>
+        <w:t>portable area</w:t>
+      </w:r>
+      <w:r>
+        <w:t xml:space="preserve"> just consists of distributing the </w:t>
+      </w:r>
+      <w:r>
+        <w:t>DLL</w:t>
+      </w:r>
+      <w:r>
+        <w:t xml:space="preserve">.  In order to do the right thing, we recommend distributing </w:t>
+      </w:r>
+      <w:r>
+        <w:t>portable area</w:t>
+      </w:r>
+      <w:r>
+        <w:t xml:space="preserve">s through a zip file and that package should include the assembly, a readme file that explains what the </w:t>
+      </w:r>
+      <w:r>
+        <w:t>portable area</w:t>
+      </w:r>
+      <w:r>
+        <w:t xml:space="preserve"> is intended to do, </w:t>
+      </w:r>
+      <w:r>
+        <w:t xml:space="preserve">and </w:t>
+      </w:r>
+      <w:r>
+        <w:t xml:space="preserve">a sample application that shows how to use the </w:t>
+      </w:r>
+      <w:r>
+        <w:t>portable area</w:t>
+      </w:r>
+      <w:r>
+        <w:t>. Developers should also consider including a license, which</w:t>
+      </w:r>
+      <w:r>
+        <w:t xml:space="preserve"> makes it very clear to anyone </w:t>
+      </w:r>
+      <w:r>
+        <w:t xml:space="preserve">using the portable area </w:t>
+      </w:r>
+      <w:r>
+        <w:t xml:space="preserve">of how </w:t>
+      </w:r>
+      <w:r>
+        <w:t>it is</w:t>
+      </w:r>
+      <w:r>
+        <w:t xml:space="preserve"> intended to </w:t>
+      </w:r>
+      <w:r>
+        <w:t>be distributed and used</w:t>
+      </w:r>
+      <w:r>
+        <w:t xml:space="preserve">.  </w:t>
+      </w:r>
+    </w:p>
+    <w:p>
+      <w:pPr>
+        <w:pStyle w:val="Body"/>
+      </w:pPr>
+      <w:r>
+        <w:t xml:space="preserve">We do not see </w:t>
+      </w:r>
+      <w:r>
+        <w:t>portable area</w:t>
+      </w:r>
+      <w:r>
+        <w:t xml:space="preserve">s being </w:t>
+      </w:r>
+      <w:r>
+        <w:t xml:space="preserve">a tool </w:t>
+      </w:r>
+      <w:r>
+        <w:t xml:space="preserve">that is tied to just open source or component vendors exclusively.  The concept demonstrates the technical solution to </w:t>
+      </w:r>
+      <w:r>
+        <w:t>easily sharing</w:t>
+      </w:r>
+      <w:r>
+        <w:t xml:space="preserve"> functionality.  We see this as being very interesting to both open source and closed source developers and companies.</w:t>
+      </w:r>
+    </w:p>
+    <w:p>
+      <w:pPr>
+        <w:pStyle w:val="Head1"/>
+      </w:pPr>
+      <w:r>
+        <w:t>22.</w:t>
+      </w:r>
+      <w:ins w:id="361" w:author="User" w:date="2010-04-08T23:26:00Z">
+        <w:r>
+          <w:t>6</w:t>
+        </w:r>
+      </w:ins>
+      <w:del w:id="362" w:author="User" w:date="2010-04-08T23:26:00Z">
+        <w:r>
+          <w:delText>5</w:delText>
+        </w:r>
+      </w:del>
+      <w:r>
+        <w:t xml:space="preserve"> Interacting with the </w:t>
+      </w:r>
+      <w:r>
+        <w:t>portable area</w:t>
+      </w:r>
+      <w:r>
+        <w:t xml:space="preserve"> </w:t>
+      </w:r>
+      <w:r>
+        <w:t>bus</w:t>
+      </w:r>
+    </w:p>
+    <w:p>
+      <w:pPr>
+        <w:pStyle w:val="Body1"/>
+      </w:pPr>
+      <w:r>
+        <w:t xml:space="preserve">The samples that we have covered so far have solved some pretty specific problems. These examples have been able to take little input from the hosting application and provide some useful benefits.  In most cases, a </w:t>
+      </w:r>
+      <w:r>
+        <w:t>portable area</w:t>
+      </w:r>
+      <w:r>
+        <w:t xml:space="preserve"> will need to programmatically interact with the hosting application. Rather than leaving the method for doing this up to each </w:t>
+      </w:r>
+      <w:r>
+        <w:t>portable area</w:t>
+      </w:r>
+      <w:r>
+        <w:t xml:space="preserve"> developer, the MvcContrib project laid out a very simple but effective manor for enabling this communication.  The mechanism is a mes</w:t>
+      </w:r>
+      <w:r>
+        <w:t>sage bus.  Specifically, the bu</w:t>
+      </w:r>
+      <w:r>
+        <w:t xml:space="preserve">s was created to allow synchronous communication to send and receive messages that the </w:t>
+      </w:r>
+      <w:r>
+        <w:t>portable area</w:t>
+      </w:r>
+      <w:r>
+        <w:t xml:space="preserve"> defines.   If there was a login </w:t>
+      </w:r>
+      <w:r>
+        <w:t>portable area</w:t>
+      </w:r>
+      <w:r>
+        <w:t xml:space="preserve"> only provided the user interface and did not provide its own data store for looking up username and passwords, than it</w:t>
+      </w:r>
+      <w:r>
+        <w:t xml:space="preserve"> could send a </w:t>
+      </w:r>
       <w:r>
         <w:lastRenderedPageBreak/>
-        <w:t>{</w:t>
-      </w:r>
-    </w:p>
-    <w:p>
-      <w:pPr>
-        <w:pStyle w:val="Code"/>
-      </w:pPr>
-      <w:r>
-        <w:t xml:space="preserve">    public static class HtmlHelperExtensions</w:t>
-      </w:r>
-    </w:p>
-    <w:p>
-      <w:pPr>
-        <w:pStyle w:val="Code"/>
-      </w:pPr>
-      <w:r>
-        <w:t xml:space="preserve">    {</w:t>
-      </w:r>
-    </w:p>
-    <w:p>
-      <w:pPr>
-        <w:pStyle w:val="Code"/>
-      </w:pPr>
-      <w:r>
-        <w:t xml:space="preserve">        public static void RssWidget(this HtmlHelper helper, string RssUrl)</w:t>
-      </w:r>
-    </w:p>
-    <w:p>
-      <w:pPr>
-        <w:pStyle w:val="Code"/>
-      </w:pPr>
-      <w:r>
-        <w:t xml:space="preserve">        {</w:t>
-      </w:r>
-    </w:p>
-    <w:p>
-      <w:pPr>
-        <w:pStyle w:val="Code"/>
-      </w:pPr>
-      <w:r>
-        <w:t xml:space="preserve">            helper.RenderAction("Index", "RssWidget", </w:t>
-      </w:r>
-      <w:r>
-        <w:t xml:space="preserve">    </w:t>
-      </w:r>
-      <w:del w:id="313" w:author="JSkinner" w:date="2010-04-03T12:02:00Z">
-        <w:r>
-          <w:tab/>
-        </w:r>
-      </w:del>
-      <w:ins w:id="314" w:author="JSkinner" w:date="2010-04-03T12:02:00Z">
-        <w:r>
-          <w:t xml:space="preserve">    </w:t>
-        </w:r>
-      </w:ins>
-      <w:del w:id="315" w:author="JSkinner" w:date="2010-04-03T12:02:00Z">
-        <w:r>
-          <w:tab/>
-        </w:r>
-      </w:del>
-      <w:ins w:id="316" w:author="JSkinner" w:date="2010-04-03T12:02:00Z">
-        <w:r>
-          <w:t xml:space="preserve">    </w:t>
-        </w:r>
-      </w:ins>
-      <w:r>
-        <w:t>#</w:t>
-      </w:r>
-      <w:del w:id="317" w:author="JSkinner" w:date="2010-04-03T13:02:00Z">
-        <w:r>
-          <w:delText>1</w:delText>
-        </w:r>
-      </w:del>
-      <w:ins w:id="318" w:author="JSkinner" w:date="2010-04-03T13:02:00Z">
-        <w:r>
-          <w:t>A</w:t>
-        </w:r>
-      </w:ins>
-    </w:p>
-    <w:p>
-      <w:pPr>
-        <w:pStyle w:val="Code"/>
-      </w:pPr>
-      <w:del w:id="319" w:author="JSkinner" w:date="2010-04-03T12:02:00Z">
-        <w:r>
-          <w:tab/>
-        </w:r>
-      </w:del>
-      <w:ins w:id="320" w:author="JSkinner" w:date="2010-04-03T12:02:00Z">
-        <w:r>
-          <w:t xml:space="preserve">    </w:t>
-        </w:r>
-      </w:ins>
-      <w:del w:id="321" w:author="JSkinner" w:date="2010-04-03T12:02:00Z">
-        <w:r>
-          <w:tab/>
-        </w:r>
-      </w:del>
-      <w:ins w:id="322" w:author="JSkinner" w:date="2010-04-03T12:02:00Z">
-        <w:r>
-          <w:t xml:space="preserve">    </w:t>
-        </w:r>
-      </w:ins>
-      <w:del w:id="323" w:author="JSkinner" w:date="2010-04-03T12:02:00Z">
-        <w:r>
-          <w:tab/>
-        </w:r>
-      </w:del>
-      <w:ins w:id="324" w:author="JSkinner" w:date="2010-04-03T12:02:00Z">
-        <w:r>
-          <w:t xml:space="preserve">    </w:t>
-        </w:r>
-      </w:ins>
-      <w:del w:id="325" w:author="JSkinner" w:date="2010-04-03T12:02:00Z">
-        <w:r>
-          <w:tab/>
-        </w:r>
-      </w:del>
-      <w:ins w:id="326" w:author="JSkinner" w:date="2010-04-03T12:02:00Z">
-        <w:r>
-          <w:t xml:space="preserve">    </w:t>
-        </w:r>
-      </w:ins>
-      <w:r>
-        <w:t>new {RssUrl, Area = "RssWidget"});</w:t>
-      </w:r>
-      <w:del w:id="327" w:author="JSkinner" w:date="2010-04-03T12:02:00Z">
-        <w:r>
-          <w:tab/>
-        </w:r>
-      </w:del>
-      <w:ins w:id="328" w:author="JSkinner" w:date="2010-04-03T12:02:00Z">
-        <w:r>
-          <w:t xml:space="preserve">    </w:t>
-        </w:r>
-      </w:ins>
-      <w:del w:id="329" w:author="JSkinner" w:date="2010-04-03T12:02:00Z">
-        <w:r>
-          <w:tab/>
-        </w:r>
-      </w:del>
-      <w:ins w:id="330" w:author="JSkinner" w:date="2010-04-03T12:02:00Z">
-        <w:r>
-          <w:t xml:space="preserve">    </w:t>
-        </w:r>
-      </w:ins>
-    </w:p>
-    <w:p>
-      <w:pPr>
-        <w:pStyle w:val="Code"/>
-      </w:pPr>
-      <w:r>
-        <w:t xml:space="preserve">        }</w:t>
-      </w:r>
-    </w:p>
-    <w:p>
-      <w:pPr>
-        <w:pStyle w:val="Code"/>
-      </w:pPr>
-      <w:r>
-        <w:t xml:space="preserve">    }</w:t>
-      </w:r>
-    </w:p>
-    <w:p>
-      <w:pPr>
-        <w:pStyle w:val="Code"/>
-      </w:pPr>
-      <w:r>
-        <w:t>}</w:t>
+        <w:t>message on the bu</w:t>
+      </w:r>
+      <w:r>
+        <w:t>s and the hosting application could than look up a username in its custom user data</w:t>
+      </w:r>
+      <w:r>
+        <w:t xml:space="preserve"> </w:t>
+      </w:r>
+      <w:r>
+        <w:t xml:space="preserve">store as well as compare the password and then return the message letting the </w:t>
+      </w:r>
+      <w:r>
+        <w:t>portable area</w:t>
+      </w:r>
+      <w:r>
+        <w:t xml:space="preserve"> know if the user credentials are valid.  </w:t>
+      </w:r>
+      <w:r>
+        <w:t>Let's</w:t>
+      </w:r>
+      <w:r>
+        <w:t xml:space="preserve"> look at how a message is sent from a </w:t>
+      </w:r>
+      <w:r>
+        <w:t>portable area</w:t>
+      </w:r>
+      <w:r>
+        <w:t>.  A call to send a message down the bu</w:t>
+      </w:r>
+      <w:del w:id="363" w:author="JSkinner" w:date="2010-04-03T13:06:00Z">
+        <w:r>
+          <w:delText>s</w:delText>
+        </w:r>
+      </w:del>
+      <w:r>
+        <w:t>s is displayed in Listing 22.8.</w:t>
+      </w:r>
+    </w:p>
+    <w:p>
+      <w:pPr>
+        <w:pStyle w:val="CodeListingCaption"/>
+      </w:pPr>
+      <w:r>
+        <w:t xml:space="preserve">Listing 22.8 Sending a message to the host through the </w:t>
+      </w:r>
+      <w:r>
+        <w:t>Bus</w:t>
+      </w:r>
+    </w:p>
+    <w:p>
+      <w:pPr>
+        <w:pStyle w:val="Code"/>
+      </w:pPr>
+      <w:r>
+        <w:t>MvcContrib.Bus.Send(new RssWidgetRenderedMessage{Url = RssUrl});</w:t>
+      </w:r>
+      <w:r>
+        <w:t xml:space="preserve"> </w:t>
+      </w:r>
+    </w:p>
+    <w:p>
+      <w:pPr>
+        <w:pStyle w:val="Body1"/>
+      </w:pPr>
+      <w:r>
+        <w:t>This example shows one way message being sent to an application, say for logging purposes.  In order for a message to be received the host application needs to register a handler.</w:t>
+      </w:r>
+    </w:p>
+    <w:p>
+      <w:pPr>
+        <w:pStyle w:val="CodeListingCaption"/>
+      </w:pPr>
+      <w:r>
+        <w:t>Listing 22.9 Registering a message handler</w:t>
+      </w:r>
+    </w:p>
+    <w:p>
+      <w:pPr>
+        <w:pStyle w:val="Code"/>
+      </w:pPr>
+      <w:r>
+        <w:t>MvcContrib.Bus.AddMessageHandler(typeof(RssMessageHandler));</w:t>
+      </w:r>
+      <w:r>
+        <w:t xml:space="preserve"> </w:t>
       </w:r>
     </w:p>
     <w:p>
       <w:pPr>
         <w:pStyle w:val="CodeAnnotation"/>
       </w:pPr>
-      <w:r>
-        <w:t>#</w:t>
-      </w:r>
-      <w:del w:id="331" w:author="JSkinner" w:date="2010-04-03T13:02:00Z">
-        <w:r>
-          <w:delText>1</w:delText>
-        </w:r>
-      </w:del>
-      <w:ins w:id="332" w:author="JSkinner" w:date="2010-04-03T13:02:00Z">
-        <w:r>
-          <w:t>A</w:t>
-        </w:r>
-      </w:ins>
-      <w:del w:id="333" w:author="JSkinner" w:date="2010-04-03T13:02:00Z">
-        <w:r>
-          <w:delText xml:space="preserve"> -</w:delText>
-        </w:r>
-      </w:del>
-      <w:r>
-        <w:t xml:space="preserve"> </w:t>
-      </w:r>
-      <w:del w:id="334" w:author="JSkinner" w:date="2010-04-03T13:02:00Z">
-        <w:r>
-          <w:delText xml:space="preserve">Call to </w:delText>
-        </w:r>
-      </w:del>
-      <w:r>
-        <w:t>RenderAction requires knowledge of the Area</w:t>
-      </w:r>
-      <w:ins w:id="335" w:author="JSkinner" w:date="2010-04-03T13:03:00Z">
-        <w:r>
-          <w:t>'</w:t>
-        </w:r>
-      </w:ins>
-      <w:r>
-        <w:t>s internals</w:t>
-      </w:r>
     </w:p>
     <w:p>
       <w:pPr>
         <w:pStyle w:val="Body1"/>
       </w:pPr>
-    </w:p>
-    <w:p>
-      <w:pPr>
-        <w:pStyle w:val="Body1"/>
-      </w:pPr>
-      <w:r>
-        <w:t>The</w:t>
-      </w:r>
-      <w:del w:id="336" w:author="JSkinner" w:date="2010-04-03T13:02:00Z">
-        <w:r>
-          <w:delText xml:space="preserve"> </w:delText>
-        </w:r>
-      </w:del>
-      <w:r>
-        <w:t xml:space="preserve"> </w:t>
+      <w:r>
+        <w:t xml:space="preserve">Registering a message handler is a one line call that should only happen once in an application. This code should be called at the application startup.  The </w:t>
+      </w:r>
+      <w:r>
+        <w:t>Bus</w:t>
+      </w:r>
+      <w:r>
+        <w:t xml:space="preserve"> will keep track of the handlers and messages and make sure the handlers are called when needed.  The code that is more interesting is that </w:t>
       </w:r>
       <w:r>
         <w:rPr>
           <w:rStyle w:val="CodeinText"/>
-        </w:rPr>
-        <w:t>HtmlHelper</w:t>
-      </w:r>
-      <w:r>
-        <w:t xml:space="preserve"> extension method, displayed in Listing 22.7, shows a call to </w:t>
-      </w:r>
-      <w:r>
-        <w:rPr>
-          <w:rStyle w:val="CodeinText"/>
-        </w:rPr>
-        <w:t>RenderAction</w:t>
-      </w:r>
-      <w:r>
-        <w:t xml:space="preserve"> which could easily be put into an applications view</w:t>
-      </w:r>
-      <w:del w:id="337" w:author="JSkinner" w:date="2010-04-03T13:02:00Z">
-        <w:r>
-          <w:delText>,</w:delText>
-        </w:r>
-      </w:del>
-      <w:r>
-        <w:t xml:space="preserve"> to call into the </w:t>
-      </w:r>
-      <w:r>
-        <w:t>portable area</w:t>
-      </w:r>
-      <w:r>
-        <w:t>, but this call does required knowledge about the internals of the Area. By moving this code into a</w:t>
-      </w:r>
-      <w:ins w:id="338" w:author="JSkinner" w:date="2010-04-03T13:02:00Z">
-        <w:r>
-          <w:t>n</w:t>
-        </w:r>
-      </w:ins>
-      <w:r>
-        <w:t xml:space="preserve"> </w:t>
-      </w:r>
-      <w:del w:id="339" w:author="JSkinner" w:date="2010-04-03T13:02:00Z">
-        <w:r>
-          <w:delText xml:space="preserve">Html </w:delText>
-        </w:r>
-      </w:del>
-      <w:ins w:id="340" w:author="JSkinner" w:date="2010-04-03T13:02:00Z">
-        <w:r>
-          <w:t xml:space="preserve">HTML </w:t>
-        </w:r>
-      </w:ins>
-      <w:del w:id="341" w:author="JSkinner" w:date="2010-04-03T13:02:00Z">
-        <w:r>
-          <w:delText xml:space="preserve">Helper </w:delText>
-        </w:r>
-      </w:del>
-      <w:ins w:id="342" w:author="JSkinner" w:date="2010-04-03T13:02:00Z">
-        <w:r>
-          <w:t xml:space="preserve">helper </w:t>
-        </w:r>
-      </w:ins>
-      <w:r>
-        <w:t xml:space="preserve">extension method, all of that </w:t>
-      </w:r>
-      <w:r>
-        <w:t>portable area</w:t>
-      </w:r>
-      <w:r>
-        <w:t xml:space="preserve"> specific code can be pushed into the </w:t>
-      </w:r>
-      <w:r>
-        <w:t>portable area</w:t>
-      </w:r>
-      <w:r>
-        <w:t xml:space="preserve">.  By doing this the developer using the </w:t>
-      </w:r>
-      <w:del w:id="343" w:author="JSkinner" w:date="2010-04-03T13:03:00Z">
-        <w:r>
-          <w:delText xml:space="preserve">Area </w:delText>
-        </w:r>
-      </w:del>
-      <w:ins w:id="344" w:author="JSkinner" w:date="2010-04-03T13:03:00Z">
-        <w:r>
-          <w:t xml:space="preserve">area </w:t>
-        </w:r>
-      </w:ins>
-      <w:r>
-        <w:t xml:space="preserve">just needs to worry about where the widget should be displayed in the application and what </w:t>
-      </w:r>
-      <w:r>
-        <w:t>RSS</w:t>
-      </w:r>
-      <w:r>
-        <w:t xml:space="preserve"> </w:t>
-      </w:r>
-      <w:del w:id="345" w:author="JSkinner" w:date="2010-04-03T13:03:00Z">
-        <w:r>
-          <w:delText xml:space="preserve">url </w:delText>
-        </w:r>
-      </w:del>
-      <w:ins w:id="346" w:author="JSkinner" w:date="2010-04-03T13:03:00Z">
-        <w:r>
-          <w:t xml:space="preserve">URL </w:t>
-        </w:r>
-      </w:ins>
-      <w:r>
-        <w:t xml:space="preserve">needs to be displayed.  Making this separation of concerns allows the </w:t>
-      </w:r>
-      <w:r>
-        <w:t>portable area</w:t>
-      </w:r>
-      <w:r>
-        <w:t xml:space="preserve"> developer the flexibility to make internal changes to the implementation while </w:t>
-      </w:r>
-      <w:del w:id="347" w:author="JSkinner" w:date="2010-04-03T13:03:00Z">
-        <w:r>
-          <w:delText xml:space="preserve"> </w:delText>
-        </w:r>
-      </w:del>
-      <w:r>
-        <w:t>leaving the public facing interface nice and simple.</w:t>
-      </w:r>
-    </w:p>
-    <w:p>
-      <w:pPr>
-        <w:pStyle w:val="Head1"/>
-      </w:pPr>
-      <w:r>
-        <w:t>22.</w:t>
-      </w:r>
-      <w:ins w:id="348" w:author="User" w:date="2010-04-08T23:26:00Z">
-        <w:r>
-          <w:t>5</w:t>
-        </w:r>
-      </w:ins>
-      <w:del w:id="349" w:author="User" w:date="2010-04-08T23:26:00Z">
-        <w:r>
-          <w:delText>4</w:delText>
-        </w:r>
-      </w:del>
-      <w:r>
-        <w:t xml:space="preserve"> Distributing the RSS Widget </w:t>
-      </w:r>
-    </w:p>
-    <w:p>
-      <w:pPr>
-        <w:pStyle w:val="Body1"/>
-      </w:pPr>
-      <w:r>
-        <w:t xml:space="preserve">So far we covered how to create the widget as well as how to use it from a MVC application. The one missing piece is distributing the RSS Widget </w:t>
-      </w:r>
-      <w:r>
-        <w:t>portable area</w:t>
-      </w:r>
-      <w:r>
-        <w:t xml:space="preserve">.  This entire component was written in a way that allows it to be compiled down to one file.  </w:t>
-      </w:r>
-      <w:del w:id="350" w:author="JSkinner" w:date="2010-04-03T13:03:00Z">
-        <w:r>
-          <w:delText>The i</w:delText>
-        </w:r>
-      </w:del>
-      <w:ins w:id="351" w:author="JSkinner" w:date="2010-04-03T13:03:00Z">
-        <w:r>
-          <w:t>I</w:t>
-        </w:r>
-      </w:ins>
-      <w:r>
-        <w:t xml:space="preserve">n order to use this </w:t>
-      </w:r>
-      <w:r>
-        <w:t>portable area</w:t>
-      </w:r>
-      <w:r>
-        <w:t xml:space="preserve"> from an MVC Application, the application just needs the </w:t>
-      </w:r>
-      <w:r>
-        <w:t>portable area</w:t>
-      </w:r>
-      <w:r>
-        <w:t xml:space="preserve"> in its bin directory.  So distributing the </w:t>
-      </w:r>
-      <w:r>
-        <w:t>portable area</w:t>
-      </w:r>
-      <w:r>
-        <w:t xml:space="preserve"> just consists of distributing the </w:t>
-      </w:r>
-      <w:r>
-        <w:t>DLL</w:t>
-      </w:r>
-      <w:r>
-        <w:t xml:space="preserve">.  In order to do the right thing, we recommend distributing </w:t>
-      </w:r>
-      <w:r>
-        <w:t>portable area</w:t>
-      </w:r>
-      <w:r>
-        <w:t xml:space="preserve">s through a zip file and that package should include the assembly, a readme file that explains what the </w:t>
-      </w:r>
-      <w:r>
-        <w:t>portable area</w:t>
-      </w:r>
-      <w:r>
-        <w:t xml:space="preserve"> is intended to do, </w:t>
-      </w:r>
-      <w:r>
-        <w:t xml:space="preserve">and </w:t>
-      </w:r>
-      <w:r>
-        <w:t xml:space="preserve">a sample application that shows how to use the </w:t>
-      </w:r>
-      <w:r>
-        <w:t>portable area</w:t>
-      </w:r>
-      <w:r>
-        <w:t>. Developers should also consider including a license, which</w:t>
-      </w:r>
-      <w:r>
-        <w:t xml:space="preserve"> makes it very clear to anyone </w:t>
-      </w:r>
-      <w:r>
-        <w:t xml:space="preserve">using the portable area </w:t>
-      </w:r>
-      <w:r>
-        <w:t xml:space="preserve">of how </w:t>
-      </w:r>
-      <w:r>
-        <w:t>it is</w:t>
-      </w:r>
-      <w:r>
-        <w:t xml:space="preserve"> intended to </w:t>
-      </w:r>
-      <w:r>
-        <w:t>be distributed and used</w:t>
-      </w:r>
-      <w:r>
-        <w:t xml:space="preserve">.  </w:t>
-      </w:r>
-    </w:p>
-    <w:p>
-      <w:pPr>
-        <w:pStyle w:val="Body"/>
-      </w:pPr>
-      <w:r>
-        <w:t xml:space="preserve">We do not see </w:t>
-      </w:r>
-      <w:r>
-        <w:t>portable area</w:t>
-      </w:r>
-      <w:r>
-        <w:t xml:space="preserve">s being </w:t>
-      </w:r>
-      <w:r>
-        <w:t xml:space="preserve">a tool </w:t>
-      </w:r>
-      <w:r>
-        <w:t xml:space="preserve">that is tied to just open source or component vendors exclusively.  The concept demonstrates the technical solution to </w:t>
-      </w:r>
-      <w:r>
-        <w:t>easily sharing</w:t>
-      </w:r>
-      <w:r>
-        <w:t xml:space="preserve"> functionality.  We see this as being very interesting to both open source and closed source developers and companies.</w:t>
-      </w:r>
-    </w:p>
-    <w:p>
-      <w:pPr>
-        <w:pStyle w:val="Head1"/>
-      </w:pPr>
-      <w:r>
-        <w:t>22.</w:t>
-      </w:r>
-      <w:ins w:id="352" w:author="User" w:date="2010-04-08T23:26:00Z">
-        <w:r>
-          <w:t>6</w:t>
-        </w:r>
-      </w:ins>
-      <w:del w:id="353" w:author="User" w:date="2010-04-08T23:26:00Z">
-        <w:r>
-          <w:delText>5</w:delText>
-        </w:r>
-      </w:del>
-      <w:r>
-        <w:t xml:space="preserve"> Interacting with the </w:t>
-      </w:r>
-      <w:r>
-        <w:t>portable area</w:t>
-      </w:r>
-      <w:r>
-        <w:t xml:space="preserve"> </w:t>
-      </w:r>
-      <w:r>
-        <w:t>bus</w:t>
-      </w:r>
-    </w:p>
-    <w:p>
-      <w:pPr>
-        <w:pStyle w:val="Body1"/>
-      </w:pPr>
-      <w:r>
-        <w:t xml:space="preserve">The samples that we have covered so far have solved some pretty specific problems. These examples have been able to take little input from the hosting application and provide some useful benefits.  In most cases, a </w:t>
-      </w:r>
-      <w:r>
-        <w:t>portable area</w:t>
-      </w:r>
-      <w:r>
-        <w:t xml:space="preserve"> will need to programmatically interact with the hosting application. Rather than leaving the method for doing this up to each </w:t>
-      </w:r>
-      <w:r>
-        <w:t>portable area</w:t>
-      </w:r>
-      <w:r>
-        <w:t xml:space="preserve"> developer, the MvcContrib project laid out a very simple but effective manor for </w:t>
-      </w:r>
-      <w:r>
-        <w:lastRenderedPageBreak/>
-        <w:t>enabling this communication.  The mechanism is a mes</w:t>
-      </w:r>
-      <w:r>
-        <w:t>sage bus.  Specifically, the bu</w:t>
-      </w:r>
-      <w:r>
-        <w:t xml:space="preserve">s was created to allow synchronous communication to send and receive messages that the </w:t>
-      </w:r>
-      <w:r>
-        <w:t>portable area</w:t>
-      </w:r>
-      <w:r>
-        <w:t xml:space="preserve"> defines.   If there was a login </w:t>
-      </w:r>
-      <w:r>
-        <w:t>portable area</w:t>
-      </w:r>
-      <w:r>
-        <w:t xml:space="preserve"> only provided the user interface and did not provide its own data store for looking up username and passwords, than it</w:t>
-      </w:r>
-      <w:r>
-        <w:t xml:space="preserve"> could send a message on the bu</w:t>
-      </w:r>
-      <w:r>
-        <w:t>s and the hosting application could than look up a username in its custom user data</w:t>
-      </w:r>
-      <w:r>
-        <w:t xml:space="preserve"> </w:t>
-      </w:r>
-      <w:r>
-        <w:t xml:space="preserve">store as well as compare the password and then return the message letting the </w:t>
-      </w:r>
-      <w:r>
-        <w:t>portable area</w:t>
-      </w:r>
-      <w:r>
-        <w:t xml:space="preserve"> know if the user credentials are valid.  </w:t>
-      </w:r>
-      <w:r>
-        <w:t>Let's</w:t>
-      </w:r>
-      <w:r>
-        <w:t xml:space="preserve"> look at how a message is sent from a </w:t>
-      </w:r>
-      <w:r>
-        <w:t>portable area</w:t>
-      </w:r>
-      <w:r>
-        <w:t>.  A call to send a message down the bu</w:t>
-      </w:r>
-      <w:del w:id="354" w:author="JSkinner" w:date="2010-04-03T13:06:00Z">
-        <w:r>
-          <w:delText>s</w:delText>
-        </w:r>
-      </w:del>
-      <w:r>
-        <w:t>s is displayed in Listing 22.8.</w:t>
-      </w:r>
-    </w:p>
-    <w:p>
-      <w:pPr>
-        <w:pStyle w:val="CodeListingCaption"/>
-      </w:pPr>
-      <w:r>
-        <w:t xml:space="preserve">Listing 22.8 Sending a message to the host through the </w:t>
-      </w:r>
-      <w:r>
-        <w:t>Bus</w:t>
-      </w:r>
-    </w:p>
-    <w:p>
-      <w:pPr>
-        <w:pStyle w:val="Code"/>
-      </w:pPr>
-      <w:r>
-        <w:t>MvcContrib.Bus.Send(new RssWidgetRenderedMessage{Url = RssUrl});</w:t>
-      </w:r>
-      <w:r>
-        <w:t xml:space="preserve"> </w:t>
-      </w:r>
-    </w:p>
-    <w:p>
-      <w:pPr>
-        <w:pStyle w:val="Body1"/>
-      </w:pPr>
-      <w:r>
-        <w:t>This example shows one way message being sent to an application, say for logging purposes.  In order for a message to be received the host application needs to register a handler.</w:t>
-      </w:r>
-    </w:p>
-    <w:p>
-      <w:pPr>
-        <w:pStyle w:val="CodeListingCaption"/>
-      </w:pPr>
-      <w:r>
-        <w:t>Listing 22.9 Registering a message handler</w:t>
-      </w:r>
-    </w:p>
-    <w:p>
-      <w:pPr>
-        <w:pStyle w:val="Code"/>
-      </w:pPr>
-      <w:r>
-        <w:t>MvcContrib.Bus.AddMessageHandler(typeof(RssMessageHandler));</w:t>
-      </w:r>
-      <w:r>
-        <w:t xml:space="preserve"> </w:t>
-      </w:r>
-    </w:p>
-    <w:p>
-      <w:pPr>
-        <w:pStyle w:val="CodeAnnotation"/>
-      </w:pPr>
-    </w:p>
-    <w:p>
-      <w:pPr>
-        <w:pStyle w:val="Body1"/>
-      </w:pPr>
-      <w:r>
-        <w:t xml:space="preserve">Registering a message handler is a one line call that should only happen once in an application. This code should be called at the application startup.  The </w:t>
-      </w:r>
-      <w:r>
-        <w:t>Bus</w:t>
-      </w:r>
-      <w:r>
-        <w:t xml:space="preserve"> will keep track of the handlers and messages and make sure the handlers are called when needed.  The code that is more interesting is that </w:t>
-      </w:r>
-      <w:r>
-        <w:rPr>
-          <w:rStyle w:val="CodeinText"/>
-          <w:rPrChange w:id="355" w:author="JSkinner" w:date="2010-04-03T13:06:00Z">
+          <w:rPrChange w:id="364" w:author="JSkinner" w:date="2010-04-03T13:06:00Z">
             <w:rPr>
               <w:rFonts w:ascii="Courier New" w:hAnsi="Courier New"/>
               <w:snapToGrid w:val="0"/>
@@ -5077,7 +5174,15 @@
         <w:pStyle w:val="Code"/>
       </w:pPr>
       <w:r>
-        <w:t>using RssWidgetPortableArea.Areas.RssWidget.Controllers;</w:t>
+        <w:t>using RssWidgetPortableArea</w:t>
+      </w:r>
+      <w:del w:id="365" w:author="Jeffrey" w:date="2010-04-10T17:00:00Z">
+        <w:r>
+          <w:delText>.Areas.RssWidget</w:delText>
+        </w:r>
+      </w:del>
+      <w:r>
+        <w:t>.Controllers;</w:t>
       </w:r>
     </w:p>
     <w:p>
@@ -5108,32 +5213,32 @@
       <w:r>
         <w:t xml:space="preserve">    public class RssMessageHandler : </w:t>
       </w:r>
-      <w:del w:id="356" w:author="JSkinner" w:date="2010-04-03T12:02:00Z">
+      <w:del w:id="366" w:author="JSkinner" w:date="2010-04-03T12:02:00Z">
         <w:r>
           <w:tab/>
         </w:r>
       </w:del>
-      <w:ins w:id="357" w:author="JSkinner" w:date="2010-04-03T12:02:00Z">
+      <w:ins w:id="367" w:author="JSkinner" w:date="2010-04-03T12:02:00Z">
         <w:r>
           <w:t xml:space="preserve">    </w:t>
         </w:r>
       </w:ins>
-      <w:del w:id="358" w:author="JSkinner" w:date="2010-04-03T12:02:00Z">
+      <w:del w:id="368" w:author="JSkinner" w:date="2010-04-03T12:02:00Z">
         <w:r>
           <w:tab/>
         </w:r>
       </w:del>
-      <w:ins w:id="359" w:author="JSkinner" w:date="2010-04-03T12:02:00Z">
+      <w:ins w:id="369" w:author="JSkinner" w:date="2010-04-03T12:02:00Z">
         <w:r>
           <w:t xml:space="preserve">    </w:t>
         </w:r>
       </w:ins>
-      <w:del w:id="360" w:author="JSkinner" w:date="2010-04-03T12:02:00Z">
+      <w:del w:id="370" w:author="JSkinner" w:date="2010-04-03T12:02:00Z">
         <w:r>
           <w:tab/>
         </w:r>
       </w:del>
-      <w:ins w:id="361" w:author="JSkinner" w:date="2010-04-03T12:02:00Z">
+      <w:ins w:id="371" w:author="JSkinner" w:date="2010-04-03T12:02:00Z">
         <w:r>
           <w:t xml:space="preserve">    </w:t>
         </w:r>
@@ -5141,32 +5246,32 @@
       <w:r>
         <w:t>MessageHandler&lt;RssWidgetRenderedMessage&gt;</w:t>
       </w:r>
-      <w:del w:id="362" w:author="JSkinner" w:date="2010-04-03T12:02:00Z">
+      <w:del w:id="372" w:author="JSkinner" w:date="2010-04-03T12:02:00Z">
         <w:r>
           <w:tab/>
         </w:r>
       </w:del>
-      <w:ins w:id="363" w:author="JSkinner" w:date="2010-04-03T12:02:00Z">
+      <w:ins w:id="373" w:author="JSkinner" w:date="2010-04-03T12:02:00Z">
         <w:r>
           <w:t xml:space="preserve">    </w:t>
         </w:r>
       </w:ins>
-      <w:del w:id="364" w:author="JSkinner" w:date="2010-04-03T12:02:00Z">
+      <w:del w:id="374" w:author="JSkinner" w:date="2010-04-03T12:02:00Z">
         <w:r>
           <w:tab/>
         </w:r>
       </w:del>
-      <w:ins w:id="365" w:author="JSkinner" w:date="2010-04-03T12:02:00Z">
+      <w:ins w:id="375" w:author="JSkinner" w:date="2010-04-03T12:02:00Z">
         <w:r>
           <w:t xml:space="preserve">    </w:t>
         </w:r>
       </w:ins>
-      <w:del w:id="366" w:author="JSkinner" w:date="2010-04-03T12:02:00Z">
+      <w:del w:id="376" w:author="JSkinner" w:date="2010-04-03T12:02:00Z">
         <w:r>
           <w:tab/>
         </w:r>
       </w:del>
-      <w:ins w:id="367" w:author="JSkinner" w:date="2010-04-03T12:02:00Z">
+      <w:ins w:id="377" w:author="JSkinner" w:date="2010-04-03T12:02:00Z">
         <w:r>
           <w:t xml:space="preserve">    </w:t>
         </w:r>
@@ -5174,7 +5279,7 @@
       <w:r>
         <w:t xml:space="preserve">     </w:t>
       </w:r>
-      <w:ins w:id="368" w:author="JSkinner" w:date="2010-04-03T13:07:00Z">
+      <w:ins w:id="378" w:author="JSkinner" w:date="2010-04-03T13:07:00Z">
         <w:r>
           <w:t xml:space="preserve">             </w:t>
         </w:r>
@@ -5182,12 +5287,12 @@
       <w:r>
         <w:t>#</w:t>
       </w:r>
-      <w:del w:id="369" w:author="JSkinner" w:date="2010-04-03T13:07:00Z">
+      <w:del w:id="379" w:author="JSkinner" w:date="2010-04-03T13:07:00Z">
         <w:r>
           <w:delText>1</w:delText>
         </w:r>
       </w:del>
-      <w:ins w:id="370" w:author="JSkinner" w:date="2010-04-03T13:07:00Z">
+      <w:ins w:id="380" w:author="JSkinner" w:date="2010-04-03T13:07:00Z">
         <w:r>
           <w:t>A</w:t>
         </w:r>
@@ -5205,13 +5310,13 @@
       <w:pPr>
         <w:pStyle w:val="Code"/>
         <w:rPr>
-          <w:ins w:id="371" w:author="JSkinner" w:date="2010-04-03T13:07:00Z"/>
+          <w:ins w:id="381" w:author="JSkinner" w:date="2010-04-03T13:07:00Z"/>
         </w:rPr>
       </w:pPr>
       <w:r>
         <w:t xml:space="preserve">        public override void Handle(</w:t>
       </w:r>
-      <w:ins w:id="372" w:author="JSkinner" w:date="2010-04-03T13:07:00Z">
+      <w:ins w:id="382" w:author="JSkinner" w:date="2010-04-03T13:07:00Z">
         <w:r>
           <w:t xml:space="preserve">                                 |#2</w:t>
         </w:r>
@@ -5221,7 +5326,7 @@
       <w:pPr>
         <w:pStyle w:val="Code"/>
       </w:pPr>
-      <w:ins w:id="373" w:author="JSkinner" w:date="2010-04-03T13:07:00Z">
+      <w:ins w:id="383" w:author="JSkinner" w:date="2010-04-03T13:07:00Z">
         <w:r>
           <w:t xml:space="preserve">             </w:t>
         </w:r>
@@ -5232,7 +5337,7 @@
       <w:r>
         <w:t xml:space="preserve"> </w:t>
       </w:r>
-      <w:ins w:id="374" w:author="JSkinner" w:date="2010-04-03T13:07:00Z">
+      <w:ins w:id="384" w:author="JSkinner" w:date="2010-04-03T13:07:00Z">
         <w:r>
           <w:t xml:space="preserve">                      |</w:t>
         </w:r>
@@ -5256,12 +5361,12 @@
       <w:r>
         <w:t xml:space="preserve">            //log the message to the applications log.</w:t>
       </w:r>
-      <w:del w:id="375" w:author="JSkinner" w:date="2010-04-03T12:02:00Z">
+      <w:del w:id="385" w:author="JSkinner" w:date="2010-04-03T12:02:00Z">
         <w:r>
           <w:tab/>
         </w:r>
       </w:del>
-      <w:ins w:id="376" w:author="JSkinner" w:date="2010-04-03T12:02:00Z">
+      <w:ins w:id="386" w:author="JSkinner" w:date="2010-04-03T12:02:00Z">
         <w:r>
           <w:t xml:space="preserve">    </w:t>
         </w:r>
@@ -5298,17 +5403,17 @@
       <w:r>
         <w:t>#</w:t>
       </w:r>
-      <w:del w:id="377" w:author="JSkinner" w:date="2010-04-03T13:07:00Z">
+      <w:del w:id="387" w:author="JSkinner" w:date="2010-04-03T13:07:00Z">
         <w:r>
           <w:delText>1</w:delText>
         </w:r>
       </w:del>
-      <w:ins w:id="378" w:author="JSkinner" w:date="2010-04-03T13:07:00Z">
+      <w:ins w:id="388" w:author="JSkinner" w:date="2010-04-03T13:07:00Z">
         <w:r>
           <w:t>A</w:t>
         </w:r>
       </w:ins>
-      <w:del w:id="379" w:author="JSkinner" w:date="2010-04-03T13:06:00Z">
+      <w:del w:id="389" w:author="JSkinner" w:date="2010-04-03T13:06:00Z">
         <w:r>
           <w:delText>-</w:delText>
         </w:r>
@@ -5324,17 +5429,17 @@
       <w:r>
         <w:t>#</w:t>
       </w:r>
-      <w:del w:id="380" w:author="JSkinner" w:date="2010-04-03T13:07:00Z">
+      <w:del w:id="390" w:author="JSkinner" w:date="2010-04-03T13:07:00Z">
         <w:r>
           <w:delText>2</w:delText>
         </w:r>
       </w:del>
-      <w:ins w:id="381" w:author="JSkinner" w:date="2010-04-03T13:07:00Z">
+      <w:ins w:id="391" w:author="JSkinner" w:date="2010-04-03T13:07:00Z">
         <w:r>
           <w:t>B</w:t>
         </w:r>
       </w:ins>
-      <w:del w:id="382" w:author="JSkinner" w:date="2010-04-03T13:06:00Z">
+      <w:del w:id="392" w:author="JSkinner" w:date="2010-04-03T13:06:00Z">
         <w:r>
           <w:delText xml:space="preserve"> -</w:delText>
         </w:r>
@@ -5348,7 +5453,6 @@
         <w:pStyle w:val="Body"/>
       </w:pPr>
       <w:r>
-        <w:lastRenderedPageBreak/>
         <w:t>Listing 22.10 demonstrates the boilerplate code required to implement a message h</w:t>
       </w:r>
       <w:r>
@@ -5360,7 +5464,7 @@
       <w:r>
         <w:rPr>
           <w:rStyle w:val="CodeinText"/>
-          <w:rPrChange w:id="383" w:author="JSkinner" w:date="2010-04-03T13:07:00Z">
+          <w:rPrChange w:id="393" w:author="JSkinner" w:date="2010-04-03T13:07:00Z">
             <w:rPr>
               <w:rFonts w:ascii="Courier New" w:hAnsi="Courier New"/>
               <w:snapToGrid w:val="0"/>
@@ -5384,14 +5488,15 @@
         <w:pStyle w:val="Head1"/>
       </w:pPr>
       <w:r>
+        <w:lastRenderedPageBreak/>
         <w:t>22.</w:t>
       </w:r>
-      <w:ins w:id="384" w:author="User" w:date="2010-04-08T23:27:00Z">
+      <w:ins w:id="394" w:author="User" w:date="2010-04-08T23:27:00Z">
         <w:r>
           <w:t>7</w:t>
         </w:r>
       </w:ins>
-      <w:del w:id="385" w:author="User" w:date="2010-04-08T23:27:00Z">
+      <w:del w:id="395" w:author="User" w:date="2010-04-08T23:27:00Z">
         <w:r>
           <w:delText>6</w:delText>
         </w:r>
@@ -5413,7 +5518,7 @@
       <w:r>
         <w:t>This chapter walked you through</w:t>
       </w:r>
-      <w:ins w:id="386" w:author="JSkinner" w:date="2010-04-03T13:07:00Z">
+      <w:ins w:id="396" w:author="JSkinner" w:date="2010-04-03T13:07:00Z">
         <w:r>
           <w:t xml:space="preserve"> </w:t>
         </w:r>
@@ -5430,7 +5535,7 @@
       <w:r>
         <w:t>sing this mechanism can allow you to build reusable components in a</w:t>
       </w:r>
-      <w:ins w:id="387" w:author="JSkinner" w:date="2010-04-03T13:08:00Z">
+      <w:ins w:id="397" w:author="JSkinner" w:date="2010-04-03T13:08:00Z">
         <w:r>
           <w:t>n</w:t>
         </w:r>
@@ -5447,7 +5552,7 @@
       <w:r>
         <w:t xml:space="preserve"> portable areas and how rich functionality can be integrated using</w:t>
       </w:r>
-      <w:del w:id="388" w:author="JSkinner" w:date="2010-04-03T13:08:00Z">
+      <w:del w:id="398" w:author="JSkinner" w:date="2010-04-03T13:08:00Z">
         <w:r>
           <w:delText xml:space="preserve"> an</w:delText>
         </w:r>
@@ -5518,10 +5623,10 @@
       </w:pPr>
     </w:p>
     <w:sectPr>
-      <w:headerReference w:type="even" r:id="rId14"/>
-      <w:headerReference w:type="default" r:id="rId15"/>
-      <w:footerReference w:type="even" r:id="rId16"/>
-      <w:footerReference w:type="first" r:id="rId17"/>
+      <w:headerReference w:type="even" r:id="rId15"/>
+      <w:headerReference w:type="default" r:id="rId16"/>
+      <w:footerReference w:type="even" r:id="rId17"/>
+      <w:footerReference w:type="first" r:id="rId18"/>
       <w:footnotePr>
         <w:numRestart w:val="eachSect"/>
       </w:footnotePr>
@@ -5568,22 +5673,42 @@
       </w:r>
     </w:p>
   </w:comment>
-  <w:comment w:id="21" w:author="JSkinner" w:date="2010-04-03T12:04:00Z" w:initials="JS">
+  <w:comment w:id="10" w:author="Jeffrey" w:date="2010-04-10T16:48:00Z" w:initials="J">
     <w:p>
       <w:r>
         <w:annotationRef/>
       </w:r>
       <w:r>
+        <w:t>This section has been reworked.  This chapter will be the only chapter that covers portable areas.  Chapter 5 will no longer mention portable areas -JP</w:t>
+      </w:r>
+    </w:p>
+  </w:comment>
+  <w:comment w:id="22" w:author="JSkinner" w:date="2010-04-03T12:04:00Z" w:initials="JS">
+    <w:p>
+      <w:r>
+        <w:annotationRef/>
+      </w:r>
+      <w:r>
         <w:t xml:space="preserve">Why does the portable area have a Shared folder in this example? None of the files in this folder are embedded resources and therefore aren't used by the portable area. </w:t>
       </w:r>
     </w:p>
   </w:comment>
-  <w:comment w:id="97" w:author="JSkinner" w:date="2010-04-03T12:43:00Z" w:initials="JS">
+  <w:comment w:id="23" w:author="Jeffrey" w:date="2010-04-10T16:51:00Z" w:initials="J">
     <w:p>
       <w:r>
         <w:annotationRef/>
       </w:r>
       <w:r>
+        <w:t>Each portable area is a web application, and it is important that these files are here because they are necessary to run the application.  They are ignored during the build process. This is correct -JP</w:t>
+      </w:r>
+    </w:p>
+  </w:comment>
+  <w:comment w:id="100" w:author="JSkinner" w:date="2010-04-03T12:43:00Z" w:initials="JS">
+    <w:p>
+      <w:r>
+        <w:annotationRef/>
+      </w:r>
+      <w:r>
         <w:t xml:space="preserve">Screenshot needs updating as it shows a regular area, not a portable area. </w:t>
       </w:r>
     </w:p>
@@ -5591,6 +5716,16 @@
     <w:p>
       <w:r>
         <w:t xml:space="preserve">Portable area screenshot should show the area's contents within a separate project rather than inside the Areas folder.  </w:t>
+      </w:r>
+    </w:p>
+  </w:comment>
+  <w:comment w:id="101" w:author="Jeffrey" w:date="2010-04-10T16:58:00Z" w:initials="J">
+    <w:p>
+      <w:r>
+        <w:annotationRef/>
+      </w:r>
+      <w:r>
+        <w:t>Right you are.  I've corrected the code and retaken the picture -JP</w:t>
       </w:r>
     </w:p>
   </w:comment>
@@ -5821,7 +5956,7 @@
         <w:rPr>
           <w:noProof/>
         </w:rPr>
-        <w:t>12</w:t>
+        <w:t>6</w:t>
       </w:r>
     </w:fldSimple>
     <w:r>
@@ -5850,16 +5985,26 @@
       <w:t xml:space="preserve">Last saved: </w:t>
     </w:r>
     <w:fldSimple w:instr=" SAVEDATE  \@ &quot;M/d/yyyy&quot;  \* MERGEFORMAT ">
-      <w:ins w:id="389" w:author="User" w:date="2010-04-08T23:07:00Z">
+      <w:ins w:id="399" w:author="Jeffrey" w:date="2010-04-10T16:47:00Z">
         <w:r>
           <w:rPr>
             <w:noProof/>
           </w:rPr>
-          <w:t>4/3/2010</w:t>
-        </w:r>
-      </w:ins>
-      <w:ins w:id="390" w:author="JSkinner" w:date="2010-04-03T11:51:00Z">
-        <w:del w:id="391" w:author="User" w:date="2010-04-08T23:07:00Z">
+          <w:t>4/8/2010</w:t>
+        </w:r>
+      </w:ins>
+      <w:ins w:id="400" w:author="User" w:date="2010-04-08T23:07:00Z">
+        <w:del w:id="401" w:author="Jeffrey" w:date="2010-04-10T16:47:00Z">
+          <w:r>
+            <w:rPr>
+              <w:noProof/>
+            </w:rPr>
+            <w:delText>4/3/2010</w:delText>
+          </w:r>
+        </w:del>
+      </w:ins>
+      <w:ins w:id="402" w:author="JSkinner" w:date="2010-04-03T11:51:00Z">
+        <w:del w:id="403" w:author="Jeffrey" w:date="2010-04-10T16:47:00Z">
           <w:r>
             <w:rPr>
               <w:noProof/>
@@ -5868,7 +6013,7 @@
           </w:r>
         </w:del>
       </w:ins>
-      <w:del w:id="392" w:author="User" w:date="2010-04-08T23:07:00Z">
+      <w:del w:id="404" w:author="Jeffrey" w:date="2010-04-10T16:47:00Z">
         <w:r>
           <w:rPr>
             <w:noProof/>
@@ -5896,16 +6041,26 @@
       <w:t xml:space="preserve">Last saved: </w:t>
     </w:r>
     <w:fldSimple w:instr=" SAVEDATE  \@ &quot;M/d/yyyy&quot;  \* MERGEFORMAT ">
-      <w:ins w:id="393" w:author="User" w:date="2010-04-08T23:07:00Z">
+      <w:ins w:id="405" w:author="Jeffrey" w:date="2010-04-10T16:47:00Z">
         <w:r>
           <w:rPr>
             <w:noProof/>
           </w:rPr>
-          <w:t>4/3/2010</w:t>
-        </w:r>
-      </w:ins>
-      <w:ins w:id="394" w:author="JSkinner" w:date="2010-04-03T11:51:00Z">
-        <w:del w:id="395" w:author="User" w:date="2010-04-08T23:07:00Z">
+          <w:t>4/8/2010</w:t>
+        </w:r>
+      </w:ins>
+      <w:ins w:id="406" w:author="User" w:date="2010-04-08T23:07:00Z">
+        <w:del w:id="407" w:author="Jeffrey" w:date="2010-04-10T16:47:00Z">
+          <w:r>
+            <w:rPr>
+              <w:noProof/>
+            </w:rPr>
+            <w:delText>4/3/2010</w:delText>
+          </w:r>
+        </w:del>
+      </w:ins>
+      <w:ins w:id="408" w:author="JSkinner" w:date="2010-04-03T11:51:00Z">
+        <w:del w:id="409" w:author="Jeffrey" w:date="2010-04-10T16:47:00Z">
           <w:r>
             <w:rPr>
               <w:noProof/>
@@ -5914,7 +6069,7 @@
           </w:r>
         </w:del>
       </w:ins>
-      <w:del w:id="396" w:author="User" w:date="2010-04-08T23:07:00Z">
+      <w:del w:id="410" w:author="Jeffrey" w:date="2010-04-10T16:47:00Z">
         <w:r>
           <w:rPr>
             <w:noProof/>
@@ -5949,7 +6104,7 @@
         <w:rPr>
           <w:noProof/>
         </w:rPr>
-        <w:t>11</w:t>
+        <w:t>7</w:t>
       </w:r>
     </w:fldSimple>
   </w:p>
@@ -10109,7 +10264,7 @@
 </file>
 
 <file path=customXml/itemProps1.xml><?xml version="1.0" encoding="utf-8"?>
-<ds:datastoreItem xmlns:ds="http://schemas.openxmlformats.org/officeDocument/2006/customXml" ds:itemID="{4852350A-97CC-4025-B736-78C863877D05}">
+<ds:datastoreItem xmlns:ds="http://schemas.openxmlformats.org/officeDocument/2006/customXml" ds:itemID="{A536D854-7521-4B00-8FF9-81B04CA12665}">
   <ds:schemaRefs>
     <ds:schemaRef ds:uri="http://schemas.openxmlformats.org/officeDocument/2006/bibliography"/>
   </ds:schemaRefs>

</xml_diff>